<commit_message>
#1 updated tone audio files, protocol
</commit_message>
<xml_diff>
--- a/xmilos02.docx
+++ b/xmilos02.docx
@@ -81,7 +81,7 @@
         <w:rPr>
           <w:noProof/>
         </w:rPr>
-        <w:t>25. prosince 2020</w:t>
+        <w:t>29. prosince 2020</w:t>
       </w:r>
       <w:r>
         <w:fldChar w:fldCharType="end"/>
@@ -98,6 +98,23 @@
       </w:pPr>
       <w:r>
         <w:lastRenderedPageBreak/>
+        <w:t>Použité technologie</w:t>
+      </w:r>
+    </w:p>
+    <w:p>
+      <w:r>
+        <w:t xml:space="preserve">Zvoleným programovacím jazykem pro vytvoření tohoto projektu je C# 9. Byla vytvořena desktopová aplikace nad </w:t>
+      </w:r>
+      <w:r>
+        <w:t>frameworkem Windows Forms a platformou .NET 5. Použitými knihovnami jsou NAudio (načtení vzorků z .wav souborů) a OxyPlot (grafy).</w:t>
+      </w:r>
+    </w:p>
+    <w:p/>
+    <w:p>
+      <w:pPr>
+        <w:pStyle w:val="Heading1"/>
+      </w:pPr>
+      <w:r>
         <w:t>Tabulka souborů</w:t>
       </w:r>
     </w:p>
@@ -370,7 +387,19 @@
       </w:tr>
     </w:tbl>
     <w:p/>
-    <w:p/>
+    <w:p>
+      <w:pPr>
+        <w:pStyle w:val="Heading1"/>
+      </w:pPr>
+      <w:r>
+        <w:t>Rozdělení na rámce</w:t>
+      </w:r>
+    </w:p>
+    <w:p>
+      <w:r>
+        <w:t>Extrahovaná 1s nahrávky je ustředněna, normalizována a rozdělena na rámce o délce 20ms, překrývající se po 10ms. Celkem tedy na 1s máme 99 rámců.</w:t>
+      </w:r>
+    </w:p>
     <w:sectPr>
       <w:headerReference w:type="default" r:id="rId8"/>
       <w:pgSz w:w="11906" w:h="16838"/>

</xml_diff>

<commit_message>
Added saved changes to protocol
</commit_message>
<xml_diff>
--- a/xmilos02.docx
+++ b/xmilos02.docx
@@ -209,6 +209,9 @@
             <w:pPr>
               <w:cnfStyle w:val="000000100000" w:firstRow="0" w:lastRow="0" w:firstColumn="0" w:lastColumn="0" w:oddVBand="0" w:evenVBand="0" w:oddHBand="1" w:evenHBand="0" w:firstRowFirstColumn="0" w:firstRowLastColumn="0" w:lastRowFirstColumn="0" w:lastRowLastColumn="0"/>
             </w:pPr>
+            <w:r>
+              <w:t>1.039</w:t>
+            </w:r>
           </w:p>
         </w:tc>
         <w:tc>
@@ -223,6 +226,9 @@
             <w:pPr>
               <w:cnfStyle w:val="000000100000" w:firstRow="0" w:lastRow="0" w:firstColumn="0" w:lastColumn="0" w:oddVBand="0" w:evenVBand="0" w:oddHBand="1" w:evenHBand="0" w:firstRowFirstColumn="0" w:firstRowLastColumn="0" w:lastRowFirstColumn="0" w:lastRowLastColumn="0"/>
             </w:pPr>
+            <w:r>
+              <w:t>16 624</w:t>
+            </w:r>
           </w:p>
         </w:tc>
       </w:tr>
@@ -261,6 +267,9 @@
             <w:pPr>
               <w:cnfStyle w:val="000000000000" w:firstRow="0" w:lastRow="0" w:firstColumn="0" w:lastColumn="0" w:oddVBand="0" w:evenVBand="0" w:oddHBand="0" w:evenHBand="0" w:firstRowFirstColumn="0" w:firstRowLastColumn="0" w:lastRowFirstColumn="0" w:lastRowLastColumn="0"/>
             </w:pPr>
+            <w:r>
+              <w:t>1.088</w:t>
+            </w:r>
           </w:p>
         </w:tc>
         <w:tc>
@@ -275,6 +284,9 @@
             <w:pPr>
               <w:cnfStyle w:val="000000000000" w:firstRow="0" w:lastRow="0" w:firstColumn="0" w:lastColumn="0" w:oddVBand="0" w:evenVBand="0" w:oddHBand="0" w:evenHBand="0" w:firstRowFirstColumn="0" w:firstRowLastColumn="0" w:lastRowFirstColumn="0" w:lastRowLastColumn="0"/>
             </w:pPr>
+            <w:r>
+              <w:t>17 408</w:t>
+            </w:r>
           </w:p>
         </w:tc>
       </w:tr>
@@ -397,11 +409,244 @@
     </w:p>
     <w:p>
       <w:r>
-        <w:t>Extrahovaná 1s nahrávky je ustředněna, normalizována a rozdělena na rámce o délce 20ms, překrývající se po 10ms. Celkem tedy na 1s máme 99 rámců.</w:t>
+        <w:t xml:space="preserve">Extrahovaná 1s nahrávky je ustředněna, normalizována a rozdělena na rámce o délce 20ms, překrývající se po 10ms. </w:t>
+      </w:r>
+      <w:r>
+        <w:t xml:space="preserve">Použita je nakonec délka </w:t>
+      </w:r>
+      <w:r>
+        <w:t>1</w:t>
+      </w:r>
+      <w:r>
+        <w:t>.01</w:t>
+      </w:r>
+      <w:r>
+        <w:t>s</w:t>
+      </w:r>
+      <w:r>
+        <w:t>, kvůli zarovnání na celých 100</w:t>
+      </w:r>
+      <w:r>
+        <w:t xml:space="preserve"> rámců.</w:t>
+      </w:r>
+    </w:p>
+    <w:p>
+      <w:pPr>
+        <w:rPr>
+          <w:rFonts w:eastAsiaTheme="minorEastAsia"/>
+        </w:rPr>
+      </w:pPr>
+      <w:r>
+        <w:t>Vzorec pro výpočet délky 1 rámce:</w:t>
+      </w:r>
+      <w:r>
+        <w:tab/>
+      </w:r>
+      <m:oMath>
+        <m:r>
+          <w:rPr>
+            <w:rFonts w:ascii="Cambria Math" w:eastAsiaTheme="minorEastAsia" w:hAnsi="Cambria Math"/>
+          </w:rPr>
+          <m:t>n=</m:t>
+        </m:r>
+        <m:f>
+          <m:fPr>
+            <m:ctrlPr>
+              <w:rPr>
+                <w:rFonts w:ascii="Cambria Math" w:hAnsi="Cambria Math"/>
+                <w:i/>
+              </w:rPr>
+            </m:ctrlPr>
+          </m:fPr>
+          <m:num>
+            <m:sSub>
+              <m:sSubPr>
+                <m:ctrlPr>
+                  <w:rPr>
+                    <w:rFonts w:ascii="Cambria Math" w:hAnsi="Cambria Math"/>
+                    <w:i/>
+                  </w:rPr>
+                </m:ctrlPr>
+              </m:sSubPr>
+              <m:e>
+                <m:r>
+                  <w:rPr>
+                    <w:rFonts w:ascii="Cambria Math" w:hAnsi="Cambria Math"/>
+                  </w:rPr>
+                  <m:t>t</m:t>
+                </m:r>
+              </m:e>
+              <m:sub>
+                <m:r>
+                  <w:rPr>
+                    <w:rFonts w:ascii="Cambria Math" w:hAnsi="Cambria Math"/>
+                  </w:rPr>
+                  <m:t>ms</m:t>
+                </m:r>
+              </m:sub>
+            </m:sSub>
+          </m:num>
+          <m:den>
+            <m:r>
+              <w:rPr>
+                <w:rFonts w:ascii="Cambria Math" w:hAnsi="Cambria Math"/>
+              </w:rPr>
+              <m:t>1000</m:t>
+            </m:r>
+          </m:den>
+        </m:f>
+        <m:r>
+          <w:rPr>
+            <w:rFonts w:ascii="Cambria Math" w:hAnsi="Cambria Math"/>
+          </w:rPr>
+          <m:t>∙Fs</m:t>
+        </m:r>
+        <m:r>
+          <w:rPr>
+            <w:rFonts w:ascii="Cambria Math" w:eastAsiaTheme="minorEastAsia" w:hAnsi="Cambria Math"/>
+          </w:rPr>
+          <m:t>=</m:t>
+        </m:r>
+        <m:f>
+          <m:fPr>
+            <m:ctrlPr>
+              <w:rPr>
+                <w:rFonts w:ascii="Cambria Math" w:eastAsiaTheme="minorEastAsia" w:hAnsi="Cambria Math"/>
+                <w:i/>
+              </w:rPr>
+            </m:ctrlPr>
+          </m:fPr>
+          <m:num>
+            <m:r>
+              <w:rPr>
+                <w:rFonts w:ascii="Cambria Math" w:eastAsiaTheme="minorEastAsia" w:hAnsi="Cambria Math"/>
+              </w:rPr>
+              <m:t>20</m:t>
+            </m:r>
+          </m:num>
+          <m:den>
+            <m:r>
+              <w:rPr>
+                <w:rFonts w:ascii="Cambria Math" w:eastAsiaTheme="minorEastAsia" w:hAnsi="Cambria Math"/>
+              </w:rPr>
+              <m:t>1000</m:t>
+            </m:r>
+          </m:den>
+        </m:f>
+        <m:r>
+          <w:rPr>
+            <w:rFonts w:ascii="Cambria Math" w:eastAsiaTheme="minorEastAsia" w:hAnsi="Cambria Math"/>
+          </w:rPr>
+          <m:t>∙16000=320</m:t>
+        </m:r>
+      </m:oMath>
+      <w:r>
+        <w:rPr>
+          <w:rFonts w:eastAsiaTheme="minorEastAsia"/>
+        </w:rPr>
+        <w:t xml:space="preserve"> vzorků</w:t>
+      </w:r>
+    </w:p>
+    <w:p>
+      <w:pPr>
+        <w:jc w:val="center"/>
+      </w:pPr>
+      <w:r>
+        <w:drawing>
+          <wp:inline distT="0" distB="0" distL="0" distR="0" wp14:anchorId="2BD051CC" wp14:editId="6EF0F88E">
+            <wp:extent cx="5221180" cy="2448000"/>
+            <wp:effectExtent l="0" t="0" r="0" b="0"/>
+            <wp:docPr id="8" name="Picture 8"/>
+            <wp:cNvGraphicFramePr>
+              <a:graphicFrameLocks xmlns:a="http://schemas.openxmlformats.org/drawingml/2006/main" noChangeAspect="1"/>
+            </wp:cNvGraphicFramePr>
+            <a:graphic xmlns:a="http://schemas.openxmlformats.org/drawingml/2006/main">
+              <a:graphicData uri="http://schemas.openxmlformats.org/drawingml/2006/picture">
+                <pic:pic xmlns:pic="http://schemas.openxmlformats.org/drawingml/2006/picture">
+                  <pic:nvPicPr>
+                    <pic:cNvPr id="1" name=""/>
+                    <pic:cNvPicPr/>
+                  </pic:nvPicPr>
+                  <pic:blipFill rotWithShape="1">
+                    <a:blip r:embed="rId8"/>
+                    <a:srcRect l="307" t="19944" b="3460"/>
+                    <a:stretch/>
+                  </pic:blipFill>
+                  <pic:spPr bwMode="auto">
+                    <a:xfrm>
+                      <a:off x="0" y="0"/>
+                      <a:ext cx="5221180" cy="2448000"/>
+                    </a:xfrm>
+                    <a:prstGeom prst="rect">
+                      <a:avLst/>
+                    </a:prstGeom>
+                    <a:ln>
+                      <a:noFill/>
+                    </a:ln>
+                    <a:extLst>
+                      <a:ext uri="{53640926-AAD7-44D8-BBD7-CCE9431645EC}">
+                        <a14:shadowObscured xmlns:a14="http://schemas.microsoft.com/office/drawing/2010/main"/>
+                      </a:ext>
+                    </a:extLst>
+                  </pic:spPr>
+                </pic:pic>
+              </a:graphicData>
+            </a:graphic>
+          </wp:inline>
+        </w:drawing>
+      </w:r>
+    </w:p>
+    <w:p>
+      <w:pPr>
+        <w:jc w:val="center"/>
+      </w:pPr>
+      <w:r>
+        <w:drawing>
+          <wp:inline distT="0" distB="0" distL="0" distR="0" wp14:anchorId="71089902" wp14:editId="3E456351">
+            <wp:extent cx="5290168" cy="2448000"/>
+            <wp:effectExtent l="0" t="0" r="6350" b="0"/>
+            <wp:docPr id="7" name="Picture 7"/>
+            <wp:cNvGraphicFramePr>
+              <a:graphicFrameLocks xmlns:a="http://schemas.openxmlformats.org/drawingml/2006/main" noChangeAspect="1"/>
+            </wp:cNvGraphicFramePr>
+            <a:graphic xmlns:a="http://schemas.openxmlformats.org/drawingml/2006/main">
+              <a:graphicData uri="http://schemas.openxmlformats.org/drawingml/2006/picture">
+                <pic:pic xmlns:pic="http://schemas.openxmlformats.org/drawingml/2006/picture">
+                  <pic:nvPicPr>
+                    <pic:cNvPr id="1" name=""/>
+                    <pic:cNvPicPr/>
+                  </pic:nvPicPr>
+                  <pic:blipFill rotWithShape="1">
+                    <a:blip r:embed="rId9"/>
+                    <a:srcRect l="307" t="21117" b="3285"/>
+                    <a:stretch/>
+                  </pic:blipFill>
+                  <pic:spPr bwMode="auto">
+                    <a:xfrm>
+                      <a:off x="0" y="0"/>
+                      <a:ext cx="5290168" cy="2448000"/>
+                    </a:xfrm>
+                    <a:prstGeom prst="rect">
+                      <a:avLst/>
+                    </a:prstGeom>
+                    <a:ln>
+                      <a:noFill/>
+                    </a:ln>
+                    <a:extLst>
+                      <a:ext uri="{53640926-AAD7-44D8-BBD7-CCE9431645EC}">
+                        <a14:shadowObscured xmlns:a14="http://schemas.microsoft.com/office/drawing/2010/main"/>
+                      </a:ext>
+                    </a:extLst>
+                  </pic:spPr>
+                </pic:pic>
+              </a:graphicData>
+            </a:graphic>
+          </wp:inline>
+        </w:drawing>
       </w:r>
     </w:p>
     <w:sectPr>
-      <w:headerReference w:type="default" r:id="rId8"/>
+      <w:headerReference w:type="default" r:id="rId10"/>
       <w:pgSz w:w="11906" w:h="16838"/>
       <w:pgMar w:top="1440" w:right="1440" w:bottom="1440" w:left="1440" w:header="708" w:footer="708" w:gutter="0"/>
       <w:cols w:space="708"/>

</xml_diff>

<commit_message>
Added autocorrelation algorithm to 1 frame
</commit_message>
<xml_diff>
--- a/xmilos02.docx
+++ b/xmilos02.docx
@@ -81,7 +81,7 @@
         <w:rPr>
           <w:noProof/>
         </w:rPr>
-        <w:t>29. prosince 2020</w:t>
+        <w:t>30. prosince 2020</w:t>
       </w:r>
       <w:r>
         <w:fldChar w:fldCharType="end"/>
@@ -552,6 +552,9 @@
         <w:jc w:val="center"/>
       </w:pPr>
       <w:r>
+        <w:rPr>
+          <w:noProof/>
+        </w:rPr>
         <w:drawing>
           <wp:inline distT="0" distB="0" distL="0" distR="0" wp14:anchorId="2BD051CC" wp14:editId="6EF0F88E">
             <wp:extent cx="5221180" cy="2448000"/>
@@ -601,6 +604,9 @@
         <w:jc w:val="center"/>
       </w:pPr>
       <w:r>
+        <w:rPr>
+          <w:noProof/>
+        </w:rPr>
         <w:drawing>
           <wp:inline distT="0" distB="0" distL="0" distR="0" wp14:anchorId="71089902" wp14:editId="3E456351">
             <wp:extent cx="5290168" cy="2448000"/>
@@ -645,8 +651,193 @@
         </w:drawing>
       </w:r>
     </w:p>
+    <w:p>
+      <w:pPr>
+        <w:pStyle w:val="Heading1"/>
+      </w:pPr>
+      <w:r>
+        <w:lastRenderedPageBreak/>
+        <w:t>Centrální klipování, autokorelace, lag</w:t>
+      </w:r>
+    </w:p>
+    <w:p>
+      <w:pPr>
+        <w:jc w:val="center"/>
+      </w:pPr>
+      <w:r>
+        <w:drawing>
+          <wp:inline distT="0" distB="0" distL="0" distR="0" wp14:anchorId="15422887" wp14:editId="12691B23">
+            <wp:extent cx="5580000" cy="2083807"/>
+            <wp:effectExtent l="0" t="0" r="1905" b="0"/>
+            <wp:docPr id="10" name="Picture 10"/>
+            <wp:cNvGraphicFramePr>
+              <a:graphicFrameLocks xmlns:a="http://schemas.openxmlformats.org/drawingml/2006/main" noChangeAspect="1"/>
+            </wp:cNvGraphicFramePr>
+            <a:graphic xmlns:a="http://schemas.openxmlformats.org/drawingml/2006/main">
+              <a:graphicData uri="http://schemas.openxmlformats.org/drawingml/2006/picture">
+                <pic:pic xmlns:pic="http://schemas.openxmlformats.org/drawingml/2006/picture">
+                  <pic:nvPicPr>
+                    <pic:cNvPr id="1" name=""/>
+                    <pic:cNvPicPr/>
+                  </pic:nvPicPr>
+                  <pic:blipFill rotWithShape="1">
+                    <a:blip r:embed="rId10"/>
+                    <a:srcRect l="1571" t="22990" b="3414"/>
+                    <a:stretch/>
+                  </pic:blipFill>
+                  <pic:spPr bwMode="auto">
+                    <a:xfrm>
+                      <a:off x="0" y="0"/>
+                      <a:ext cx="5580000" cy="2083807"/>
+                    </a:xfrm>
+                    <a:prstGeom prst="rect">
+                      <a:avLst/>
+                    </a:prstGeom>
+                    <a:ln>
+                      <a:noFill/>
+                    </a:ln>
+                    <a:extLst>
+                      <a:ext uri="{53640926-AAD7-44D8-BBD7-CCE9431645EC}">
+                        <a14:shadowObscured xmlns:a14="http://schemas.microsoft.com/office/drawing/2010/main"/>
+                      </a:ext>
+                    </a:extLst>
+                  </pic:spPr>
+                </pic:pic>
+              </a:graphicData>
+            </a:graphic>
+          </wp:inline>
+        </w:drawing>
+      </w:r>
+    </w:p>
+    <w:p>
+      <w:pPr>
+        <w:jc w:val="center"/>
+      </w:pPr>
+      <w:r>
+        <w:t>Centrální klipování s 70 %.</w:t>
+      </w:r>
+    </w:p>
+    <w:p>
+      <w:pPr>
+        <w:jc w:val="center"/>
+      </w:pPr>
+      <w:r>
+        <w:drawing>
+          <wp:inline distT="0" distB="0" distL="0" distR="0" wp14:anchorId="5660E681" wp14:editId="32B9BD28">
+            <wp:extent cx="5580000" cy="1852946"/>
+            <wp:effectExtent l="0" t="0" r="1905" b="0"/>
+            <wp:docPr id="11" name="Picture 11"/>
+            <wp:cNvGraphicFramePr>
+              <a:graphicFrameLocks xmlns:a="http://schemas.openxmlformats.org/drawingml/2006/main" noChangeAspect="1"/>
+            </wp:cNvGraphicFramePr>
+            <a:graphic xmlns:a="http://schemas.openxmlformats.org/drawingml/2006/main">
+              <a:graphicData uri="http://schemas.openxmlformats.org/drawingml/2006/picture">
+                <pic:pic xmlns:pic="http://schemas.openxmlformats.org/drawingml/2006/picture">
+                  <pic:nvPicPr>
+                    <pic:cNvPr id="1" name=""/>
+                    <pic:cNvPicPr/>
+                  </pic:nvPicPr>
+                  <pic:blipFill rotWithShape="1">
+                    <a:blip r:embed="rId11"/>
+                    <a:srcRect l="1693" t="31460" b="3178"/>
+                    <a:stretch/>
+                  </pic:blipFill>
+                  <pic:spPr bwMode="auto">
+                    <a:xfrm>
+                      <a:off x="0" y="0"/>
+                      <a:ext cx="5580000" cy="1852946"/>
+                    </a:xfrm>
+                    <a:prstGeom prst="rect">
+                      <a:avLst/>
+                    </a:prstGeom>
+                    <a:ln>
+                      <a:noFill/>
+                    </a:ln>
+                    <a:extLst>
+                      <a:ext uri="{53640926-AAD7-44D8-BBD7-CCE9431645EC}">
+                        <a14:shadowObscured xmlns:a14="http://schemas.microsoft.com/office/drawing/2010/main"/>
+                      </a:ext>
+                    </a:extLst>
+                  </pic:spPr>
+                </pic:pic>
+              </a:graphicData>
+            </a:graphic>
+          </wp:inline>
+        </w:drawing>
+      </w:r>
+    </w:p>
+    <w:p>
+      <w:pPr>
+        <w:jc w:val="center"/>
+      </w:pPr>
+      <w:r>
+        <w:t>Autokorelace.</w:t>
+      </w:r>
+    </w:p>
+    <w:p>
+      <w:pPr>
+        <w:jc w:val="center"/>
+      </w:pPr>
+      <w:r>
+        <w:drawing>
+          <wp:inline distT="0" distB="0" distL="0" distR="0" wp14:anchorId="1207A05B" wp14:editId="57329179">
+            <wp:extent cx="5580000" cy="1846276"/>
+            <wp:effectExtent l="0" t="0" r="1905" b="1905"/>
+            <wp:docPr id="12" name="Picture 12"/>
+            <wp:cNvGraphicFramePr>
+              <a:graphicFrameLocks xmlns:a="http://schemas.openxmlformats.org/drawingml/2006/main" noChangeAspect="1"/>
+            </wp:cNvGraphicFramePr>
+            <a:graphic xmlns:a="http://schemas.openxmlformats.org/drawingml/2006/main">
+              <a:graphicData uri="http://schemas.openxmlformats.org/drawingml/2006/picture">
+                <pic:pic xmlns:pic="http://schemas.openxmlformats.org/drawingml/2006/picture">
+                  <pic:nvPicPr>
+                    <pic:cNvPr id="1" name=""/>
+                    <pic:cNvPicPr/>
+                  </pic:nvPicPr>
+                  <pic:blipFill rotWithShape="1">
+                    <a:blip r:embed="rId12"/>
+                    <a:srcRect l="2417" t="30976" r="1" b="4378"/>
+                    <a:stretch/>
+                  </pic:blipFill>
+                  <pic:spPr bwMode="auto">
+                    <a:xfrm>
+                      <a:off x="0" y="0"/>
+                      <a:ext cx="5580000" cy="1846276"/>
+                    </a:xfrm>
+                    <a:prstGeom prst="rect">
+                      <a:avLst/>
+                    </a:prstGeom>
+                    <a:ln>
+                      <a:noFill/>
+                    </a:ln>
+                    <a:extLst>
+                      <a:ext uri="{53640926-AAD7-44D8-BBD7-CCE9431645EC}">
+                        <a14:shadowObscured xmlns:a14="http://schemas.microsoft.com/office/drawing/2010/main"/>
+                      </a:ext>
+                    </a:extLst>
+                  </pic:spPr>
+                </pic:pic>
+              </a:graphicData>
+            </a:graphic>
+          </wp:inline>
+        </w:drawing>
+      </w:r>
+    </w:p>
+    <w:p>
+      <w:pPr>
+        <w:jc w:val="center"/>
+      </w:pPr>
+      <w:r>
+        <w:t>Základní frekvence rámců.</w:t>
+      </w:r>
+    </w:p>
+    <w:p>
+      <w:pPr>
+        <w:jc w:val="center"/>
+      </w:pPr>
+    </w:p>
     <w:sectPr>
-      <w:headerReference w:type="default" r:id="rId10"/>
+      <w:headerReference w:type="default" r:id="rId13"/>
       <w:pgSz w:w="11906" w:h="16838"/>
       <w:pgMar w:top="1440" w:right="1440" w:bottom="1440" w:left="1440" w:header="708" w:footer="708" w:gutter="0"/>
       <w:cols w:space="708"/>
@@ -713,16 +904,7 @@
       <w:pStyle w:val="Header"/>
     </w:pPr>
     <w:r>
-      <w:t>Tomáš Milostný</w:t>
-    </w:r>
-    <w:r>
-      <w:t xml:space="preserve"> (</w:t>
-    </w:r>
-    <w:r>
-      <w:t>xmilos02</w:t>
-    </w:r>
-    <w:r>
-      <w:t>)</w:t>
+      <w:t>Tomáš Milostný (xmilos02)</w:t>
     </w:r>
   </w:p>
 </w:hdr>

</xml_diff>

<commit_message>
Added lag index and f0 detection to autocorrelation
</commit_message>
<xml_diff>
--- a/xmilos02.docx
+++ b/xmilos02.docx
@@ -81,7 +81,7 @@
         <w:rPr>
           <w:noProof/>
         </w:rPr>
-        <w:t>30. prosince 2020</w:t>
+        <w:t>31. prosince 2020</w:t>
       </w:r>
       <w:r>
         <w:fldChar w:fldCharType="end"/>
@@ -653,23 +653,52 @@
     </w:p>
     <w:p>
       <w:pPr>
-        <w:pStyle w:val="Heading1"/>
+        <w:pStyle w:val="Heading2"/>
       </w:pPr>
       <w:r>
         <w:lastRenderedPageBreak/>
-        <w:t>Centrální klipování, autokorelace, lag</w:t>
+        <w:t>Centrální klipování, autokorelace,</w:t>
+      </w:r>
+      <w:r>
+        <w:t xml:space="preserve"> lag,</w:t>
+      </w:r>
+      <w:r>
+        <w:t xml:space="preserve"> </w:t>
+      </w:r>
+      <w:r>
+        <w:t>základní frekvence</w:t>
       </w:r>
     </w:p>
     <w:p>
       <w:pPr>
         <w:jc w:val="center"/>
+        <w:rPr>
+          <w:noProof/>
+        </w:rPr>
+      </w:pPr>
+      <w:r>
+        <w:rPr>
+          <w:noProof/>
+        </w:rPr>
+        <w:t>Rámec.</w:t>
+      </w:r>
+      <w:r>
+        <w:rPr>
+          <w:noProof/>
+        </w:rPr>
+        <w:t xml:space="preserve"> (tón bez roušky)</w:t>
+      </w:r>
+    </w:p>
+    <w:p>
+      <w:pPr>
+        <w:jc w:val="center"/>
       </w:pPr>
       <w:r>
         <w:drawing>
-          <wp:inline distT="0" distB="0" distL="0" distR="0" wp14:anchorId="15422887" wp14:editId="12691B23">
-            <wp:extent cx="5580000" cy="2083807"/>
-            <wp:effectExtent l="0" t="0" r="1905" b="0"/>
-            <wp:docPr id="10" name="Picture 10"/>
+          <wp:inline distT="0" distB="0" distL="0" distR="0" wp14:anchorId="53242F13" wp14:editId="7177079C">
+            <wp:extent cx="5220000" cy="1716405"/>
+            <wp:effectExtent l="0" t="0" r="0" b="0"/>
+            <wp:docPr id="2" name="Picture 2"/>
             <wp:cNvGraphicFramePr>
               <a:graphicFrameLocks xmlns:a="http://schemas.openxmlformats.org/drawingml/2006/main" noChangeAspect="1"/>
             </wp:cNvGraphicFramePr>
@@ -682,13 +711,13 @@
                   </pic:nvPicPr>
                   <pic:blipFill rotWithShape="1">
                     <a:blip r:embed="rId10"/>
-                    <a:srcRect l="1571" t="22990" b="3414"/>
+                    <a:srcRect l="3207" t="31131" b="5215"/>
                     <a:stretch/>
                   </pic:blipFill>
                   <pic:spPr bwMode="auto">
                     <a:xfrm>
                       <a:off x="0" y="0"/>
-                      <a:ext cx="5580000" cy="2083807"/>
+                      <a:ext cx="5220000" cy="1716405"/>
                     </a:xfrm>
                     <a:prstGeom prst="rect">
                       <a:avLst/>
@@ -723,10 +752,10 @@
       </w:pPr>
       <w:r>
         <w:drawing>
-          <wp:inline distT="0" distB="0" distL="0" distR="0" wp14:anchorId="5660E681" wp14:editId="32B9BD28">
-            <wp:extent cx="5580000" cy="1852946"/>
-            <wp:effectExtent l="0" t="0" r="1905" b="0"/>
-            <wp:docPr id="11" name="Picture 11"/>
+          <wp:inline distT="0" distB="0" distL="0" distR="0" wp14:anchorId="6F23E02A" wp14:editId="6376FD35">
+            <wp:extent cx="5220000" cy="1718662"/>
+            <wp:effectExtent l="0" t="0" r="0" b="0"/>
+            <wp:docPr id="3" name="Picture 3"/>
             <wp:cNvGraphicFramePr>
               <a:graphicFrameLocks xmlns:a="http://schemas.openxmlformats.org/drawingml/2006/main" noChangeAspect="1"/>
             </wp:cNvGraphicFramePr>
@@ -739,13 +768,13 @@
                   </pic:nvPicPr>
                   <pic:blipFill rotWithShape="1">
                     <a:blip r:embed="rId11"/>
-                    <a:srcRect l="1693" t="31460" b="3178"/>
+                    <a:srcRect l="3325" t="31444" b="4825"/>
                     <a:stretch/>
                   </pic:blipFill>
                   <pic:spPr bwMode="auto">
                     <a:xfrm>
                       <a:off x="0" y="0"/>
-                      <a:ext cx="5580000" cy="1852946"/>
+                      <a:ext cx="5220000" cy="1718662"/>
                     </a:xfrm>
                     <a:prstGeom prst="rect">
                       <a:avLst/>
@@ -780,10 +809,10 @@
       </w:pPr>
       <w:r>
         <w:drawing>
-          <wp:inline distT="0" distB="0" distL="0" distR="0" wp14:anchorId="1207A05B" wp14:editId="57329179">
-            <wp:extent cx="5580000" cy="1846276"/>
-            <wp:effectExtent l="0" t="0" r="1905" b="1905"/>
-            <wp:docPr id="12" name="Picture 12"/>
+          <wp:inline distT="0" distB="0" distL="0" distR="0" wp14:anchorId="7F6A2229" wp14:editId="243F1CD8">
+            <wp:extent cx="5220000" cy="1716987"/>
+            <wp:effectExtent l="0" t="0" r="0" b="0"/>
+            <wp:docPr id="4" name="Picture 4"/>
             <wp:cNvGraphicFramePr>
               <a:graphicFrameLocks xmlns:a="http://schemas.openxmlformats.org/drawingml/2006/main" noChangeAspect="1"/>
             </wp:cNvGraphicFramePr>
@@ -796,13 +825,13 @@
                   </pic:nvPicPr>
                   <pic:blipFill rotWithShape="1">
                     <a:blip r:embed="rId12"/>
-                    <a:srcRect l="2417" t="30976" r="1" b="4378"/>
+                    <a:srcRect l="3241" t="31611" b="4666"/>
                     <a:stretch/>
                   </pic:blipFill>
                   <pic:spPr bwMode="auto">
                     <a:xfrm>
                       <a:off x="0" y="0"/>
-                      <a:ext cx="5580000" cy="1846276"/>
+                      <a:ext cx="5220000" cy="1716987"/>
                     </a:xfrm>
                     <a:prstGeom prst="rect">
                       <a:avLst/>
@@ -835,9 +864,53 @@
       <w:pPr>
         <w:jc w:val="center"/>
       </w:pPr>
+      <w:r>
+        <w:drawing>
+          <wp:inline distT="0" distB="0" distL="0" distR="0" wp14:anchorId="4A09AE73" wp14:editId="20B04C27">
+            <wp:extent cx="5220000" cy="1954661"/>
+            <wp:effectExtent l="0" t="0" r="0" b="7620"/>
+            <wp:docPr id="13" name="Picture 13"/>
+            <wp:cNvGraphicFramePr>
+              <a:graphicFrameLocks xmlns:a="http://schemas.openxmlformats.org/drawingml/2006/main" noChangeAspect="1"/>
+            </wp:cNvGraphicFramePr>
+            <a:graphic xmlns:a="http://schemas.openxmlformats.org/drawingml/2006/main">
+              <a:graphicData uri="http://schemas.openxmlformats.org/drawingml/2006/picture">
+                <pic:pic xmlns:pic="http://schemas.openxmlformats.org/drawingml/2006/picture">
+                  <pic:nvPicPr>
+                    <pic:cNvPr id="1" name=""/>
+                    <pic:cNvPicPr/>
+                  </pic:nvPicPr>
+                  <pic:blipFill rotWithShape="1">
+                    <a:blip r:embed="rId13"/>
+                    <a:srcRect l="2850" t="12702" b="6203"/>
+                    <a:stretch/>
+                  </pic:blipFill>
+                  <pic:spPr bwMode="auto">
+                    <a:xfrm>
+                      <a:off x="0" y="0"/>
+                      <a:ext cx="5220000" cy="1954661"/>
+                    </a:xfrm>
+                    <a:prstGeom prst="rect">
+                      <a:avLst/>
+                    </a:prstGeom>
+                    <a:ln>
+                      <a:noFill/>
+                    </a:ln>
+                    <a:extLst>
+                      <a:ext uri="{53640926-AAD7-44D8-BBD7-CCE9431645EC}">
+                        <a14:shadowObscured xmlns:a14="http://schemas.microsoft.com/office/drawing/2010/main"/>
+                      </a:ext>
+                    </a:extLst>
+                  </pic:spPr>
+                </pic:pic>
+              </a:graphicData>
+            </a:graphic>
+          </wp:inline>
+        </w:drawing>
+      </w:r>
     </w:p>
     <w:sectPr>
-      <w:headerReference w:type="default" r:id="rId13"/>
+      <w:headerReference w:type="default" r:id="rId14"/>
       <w:pgSz w:w="11906" w:h="16838"/>
       <w:pgMar w:top="1440" w:right="1440" w:bottom="1440" w:left="1440" w:header="708" w:footer="708" w:gutter="0"/>
       <w:cols w:space="708"/>
@@ -1330,6 +1403,28 @@
       <w:szCs w:val="32"/>
     </w:rPr>
   </w:style>
+  <w:style w:type="paragraph" w:styleId="Heading2">
+    <w:name w:val="heading 2"/>
+    <w:basedOn w:val="Normal"/>
+    <w:next w:val="Normal"/>
+    <w:link w:val="Heading2Char"/>
+    <w:uiPriority w:val="9"/>
+    <w:unhideWhenUsed/>
+    <w:qFormat/>
+    <w:rsid w:val="00A7267C"/>
+    <w:pPr>
+      <w:keepNext/>
+      <w:keepLines/>
+      <w:spacing w:before="40" w:after="0"/>
+      <w:outlineLvl w:val="1"/>
+    </w:pPr>
+    <w:rPr>
+      <w:rFonts w:asciiTheme="majorHAnsi" w:eastAsiaTheme="majorEastAsia" w:hAnsiTheme="majorHAnsi" w:cstheme="majorBidi"/>
+      <w:color w:val="2F5496" w:themeColor="accent1" w:themeShade="BF"/>
+      <w:sz w:val="26"/>
+      <w:szCs w:val="26"/>
+    </w:rPr>
+  </w:style>
   <w:style w:type="character" w:default="1" w:styleId="DefaultParagraphFont">
     <w:name w:val="Default Paragraph Font"/>
     <w:uiPriority w:val="1"/>
@@ -1551,6 +1646,19 @@
         <w:shd w:val="clear" w:color="auto" w:fill="CCCCCC" w:themeFill="text1" w:themeFillTint="33"/>
       </w:tcPr>
     </w:tblStylePr>
+  </w:style>
+  <w:style w:type="character" w:customStyle="1" w:styleId="Heading2Char">
+    <w:name w:val="Heading 2 Char"/>
+    <w:basedOn w:val="DefaultParagraphFont"/>
+    <w:link w:val="Heading2"/>
+    <w:uiPriority w:val="9"/>
+    <w:rsid w:val="00A7267C"/>
+    <w:rPr>
+      <w:rFonts w:asciiTheme="majorHAnsi" w:eastAsiaTheme="majorEastAsia" w:hAnsiTheme="majorHAnsi" w:cstheme="majorBidi"/>
+      <w:color w:val="2F5496" w:themeColor="accent1" w:themeShade="BF"/>
+      <w:sz w:val="26"/>
+      <w:szCs w:val="26"/>
+    </w:rPr>
   </w:style>
 </w:styles>
 </file>

</xml_diff>

<commit_message>
Finished DFT, get ready for freq. chars., Frame has its own file
</commit_message>
<xml_diff>
--- a/xmilos02.docx
+++ b/xmilos02.docx
@@ -799,6 +799,11 @@
     </w:p>
     <w:p>
       <w:pPr>
+        <w:jc w:val="center"/>
+      </w:pPr>
+    </w:p>
+    <w:p>
+      <w:pPr>
         <w:pStyle w:val="Heading1"/>
       </w:pPr>
       <w:r>
@@ -917,7 +922,268 @@
       </w:tr>
     </w:tbl>
     <w:p/>
-    <w:p/>
+    <w:p>
+      <w:pPr>
+        <w:jc w:val="center"/>
+        <w:rPr>
+          <w:noProof/>
+        </w:rPr>
+      </w:pPr>
+      <w:r>
+        <w:rPr>
+          <w:noProof/>
+        </w:rPr>
+        <w:lastRenderedPageBreak/>
+        <w:t>Rámec</w:t>
+      </w:r>
+      <w:r>
+        <w:rPr>
+          <w:noProof/>
+        </w:rPr>
+        <w:t xml:space="preserve"> </w:t>
+      </w:r>
+      <w:r>
+        <w:rPr>
+          <w:noProof/>
+        </w:rPr>
+        <w:t>(tón bez roušky)</w:t>
+      </w:r>
+      <w:r>
+        <w:rPr>
+          <w:noProof/>
+        </w:rPr>
+        <w:t>.</w:t>
+      </w:r>
+    </w:p>
+    <w:p>
+      <w:pPr>
+        <w:jc w:val="center"/>
+      </w:pPr>
+      <w:r>
+        <w:rPr>
+          <w:noProof/>
+        </w:rPr>
+        <w:drawing>
+          <wp:inline distT="0" distB="0" distL="0" distR="0" wp14:anchorId="105C482E" wp14:editId="3F49CA01">
+            <wp:extent cx="5400000" cy="1775592"/>
+            <wp:effectExtent l="0" t="0" r="0" b="0"/>
+            <wp:docPr id="2" name="Picture 2"/>
+            <wp:cNvGraphicFramePr>
+              <a:graphicFrameLocks xmlns:a="http://schemas.openxmlformats.org/drawingml/2006/main" noChangeAspect="1"/>
+            </wp:cNvGraphicFramePr>
+            <a:graphic xmlns:a="http://schemas.openxmlformats.org/drawingml/2006/main">
+              <a:graphicData uri="http://schemas.openxmlformats.org/drawingml/2006/picture">
+                <pic:pic xmlns:pic="http://schemas.openxmlformats.org/drawingml/2006/picture">
+                  <pic:nvPicPr>
+                    <pic:cNvPr id="1" name=""/>
+                    <pic:cNvPicPr/>
+                  </pic:nvPicPr>
+                  <pic:blipFill rotWithShape="1">
+                    <a:blip r:embed="rId18"/>
+                    <a:srcRect l="3207" t="31131" b="5215"/>
+                    <a:stretch/>
+                  </pic:blipFill>
+                  <pic:spPr bwMode="auto">
+                    <a:xfrm>
+                      <a:off x="0" y="0"/>
+                      <a:ext cx="5400000" cy="1775592"/>
+                    </a:xfrm>
+                    <a:prstGeom prst="rect">
+                      <a:avLst/>
+                    </a:prstGeom>
+                    <a:ln>
+                      <a:noFill/>
+                    </a:ln>
+                    <a:extLst>
+                      <a:ext uri="{53640926-AAD7-44D8-BBD7-CCE9431645EC}">
+                        <a14:shadowObscured xmlns:a14="http://schemas.microsoft.com/office/drawing/2010/main"/>
+                      </a:ext>
+                    </a:extLst>
+                  </pic:spPr>
+                </pic:pic>
+              </a:graphicData>
+            </a:graphic>
+          </wp:inline>
+        </w:drawing>
+      </w:r>
+    </w:p>
+    <w:p>
+      <w:pPr>
+        <w:jc w:val="center"/>
+      </w:pPr>
+      <w:r>
+        <w:t>Centrální klipování s 70 %.</w:t>
+      </w:r>
+    </w:p>
+    <w:p>
+      <w:pPr>
+        <w:jc w:val="center"/>
+      </w:pPr>
+      <w:r>
+        <w:rPr>
+          <w:noProof/>
+        </w:rPr>
+        <w:drawing>
+          <wp:inline distT="0" distB="0" distL="0" distR="0" wp14:anchorId="0CD7522C" wp14:editId="3B78123D">
+            <wp:extent cx="5400000" cy="1777927"/>
+            <wp:effectExtent l="0" t="0" r="0" b="0"/>
+            <wp:docPr id="3" name="Picture 3"/>
+            <wp:cNvGraphicFramePr>
+              <a:graphicFrameLocks xmlns:a="http://schemas.openxmlformats.org/drawingml/2006/main" noChangeAspect="1"/>
+            </wp:cNvGraphicFramePr>
+            <a:graphic xmlns:a="http://schemas.openxmlformats.org/drawingml/2006/main">
+              <a:graphicData uri="http://schemas.openxmlformats.org/drawingml/2006/picture">
+                <pic:pic xmlns:pic="http://schemas.openxmlformats.org/drawingml/2006/picture">
+                  <pic:nvPicPr>
+                    <pic:cNvPr id="1" name=""/>
+                    <pic:cNvPicPr/>
+                  </pic:nvPicPr>
+                  <pic:blipFill rotWithShape="1">
+                    <a:blip r:embed="rId19"/>
+                    <a:srcRect l="3325" t="31444" b="4825"/>
+                    <a:stretch/>
+                  </pic:blipFill>
+                  <pic:spPr bwMode="auto">
+                    <a:xfrm>
+                      <a:off x="0" y="0"/>
+                      <a:ext cx="5400000" cy="1777927"/>
+                    </a:xfrm>
+                    <a:prstGeom prst="rect">
+                      <a:avLst/>
+                    </a:prstGeom>
+                    <a:ln>
+                      <a:noFill/>
+                    </a:ln>
+                    <a:extLst>
+                      <a:ext uri="{53640926-AAD7-44D8-BBD7-CCE9431645EC}">
+                        <a14:shadowObscured xmlns:a14="http://schemas.microsoft.com/office/drawing/2010/main"/>
+                      </a:ext>
+                    </a:extLst>
+                  </pic:spPr>
+                </pic:pic>
+              </a:graphicData>
+            </a:graphic>
+          </wp:inline>
+        </w:drawing>
+      </w:r>
+    </w:p>
+    <w:p>
+      <w:pPr>
+        <w:jc w:val="center"/>
+      </w:pPr>
+      <w:r>
+        <w:t>Autokorelace.</w:t>
+      </w:r>
+    </w:p>
+    <w:p>
+      <w:pPr>
+        <w:jc w:val="center"/>
+      </w:pPr>
+      <w:r>
+        <w:drawing>
+          <wp:inline distT="0" distB="0" distL="0" distR="0" wp14:anchorId="0860871B" wp14:editId="7A2BBB38">
+            <wp:extent cx="5400000" cy="1777371"/>
+            <wp:effectExtent l="0" t="0" r="0" b="0"/>
+            <wp:docPr id="21" name="Picture 21"/>
+            <wp:cNvGraphicFramePr>
+              <a:graphicFrameLocks xmlns:a="http://schemas.openxmlformats.org/drawingml/2006/main" noChangeAspect="1"/>
+            </wp:cNvGraphicFramePr>
+            <a:graphic xmlns:a="http://schemas.openxmlformats.org/drawingml/2006/main">
+              <a:graphicData uri="http://schemas.openxmlformats.org/drawingml/2006/picture">
+                <pic:pic xmlns:pic="http://schemas.openxmlformats.org/drawingml/2006/picture">
+                  <pic:nvPicPr>
+                    <pic:cNvPr id="1" name=""/>
+                    <pic:cNvPicPr/>
+                  </pic:nvPicPr>
+                  <pic:blipFill rotWithShape="1">
+                    <a:blip r:embed="rId20"/>
+                    <a:srcRect l="3022" t="31460" b="4630"/>
+                    <a:stretch/>
+                  </pic:blipFill>
+                  <pic:spPr bwMode="auto">
+                    <a:xfrm>
+                      <a:off x="0" y="0"/>
+                      <a:ext cx="5400000" cy="1777371"/>
+                    </a:xfrm>
+                    <a:prstGeom prst="rect">
+                      <a:avLst/>
+                    </a:prstGeom>
+                    <a:ln>
+                      <a:noFill/>
+                    </a:ln>
+                    <a:extLst>
+                      <a:ext uri="{53640926-AAD7-44D8-BBD7-CCE9431645EC}">
+                        <a14:shadowObscured xmlns:a14="http://schemas.microsoft.com/office/drawing/2010/main"/>
+                      </a:ext>
+                    </a:extLst>
+                  </pic:spPr>
+                </pic:pic>
+              </a:graphicData>
+            </a:graphic>
+          </wp:inline>
+        </w:drawing>
+      </w:r>
+    </w:p>
+    <w:p>
+      <w:pPr>
+        <w:jc w:val="center"/>
+      </w:pPr>
+      <w:r>
+        <w:t>Základní frekvence rámců.</w:t>
+      </w:r>
+    </w:p>
+    <w:p>
+      <w:pPr>
+        <w:jc w:val="center"/>
+      </w:pPr>
+      <w:r>
+        <w:rPr>
+          <w:noProof/>
+        </w:rPr>
+        <w:drawing>
+          <wp:inline distT="0" distB="0" distL="0" distR="0" wp14:anchorId="7ABA5E2F" wp14:editId="5ABC213E">
+            <wp:extent cx="5400000" cy="2022063"/>
+            <wp:effectExtent l="0" t="0" r="0" b="0"/>
+            <wp:docPr id="13" name="Picture 13"/>
+            <wp:cNvGraphicFramePr>
+              <a:graphicFrameLocks xmlns:a="http://schemas.openxmlformats.org/drawingml/2006/main" noChangeAspect="1"/>
+            </wp:cNvGraphicFramePr>
+            <a:graphic xmlns:a="http://schemas.openxmlformats.org/drawingml/2006/main">
+              <a:graphicData uri="http://schemas.openxmlformats.org/drawingml/2006/picture">
+                <pic:pic xmlns:pic="http://schemas.openxmlformats.org/drawingml/2006/picture">
+                  <pic:nvPicPr>
+                    <pic:cNvPr id="1" name=""/>
+                    <pic:cNvPicPr/>
+                  </pic:nvPicPr>
+                  <pic:blipFill rotWithShape="1">
+                    <a:blip r:embed="rId21"/>
+                    <a:srcRect l="2850" t="12702" b="6203"/>
+                    <a:stretch/>
+                  </pic:blipFill>
+                  <pic:spPr bwMode="auto">
+                    <a:xfrm>
+                      <a:off x="0" y="0"/>
+                      <a:ext cx="5400000" cy="2022063"/>
+                    </a:xfrm>
+                    <a:prstGeom prst="rect">
+                      <a:avLst/>
+                    </a:prstGeom>
+                    <a:ln>
+                      <a:noFill/>
+                    </a:ln>
+                    <a:extLst>
+                      <a:ext uri="{53640926-AAD7-44D8-BBD7-CCE9431645EC}">
+                        <a14:shadowObscured xmlns:a14="http://schemas.microsoft.com/office/drawing/2010/main"/>
+                      </a:ext>
+                    </a:extLst>
+                  </pic:spPr>
+                </pic:pic>
+              </a:graphicData>
+            </a:graphic>
+          </wp:inline>
+        </w:drawing>
+      </w:r>
+    </w:p>
     <w:p>
       <w:pPr>
         <w:pStyle w:val="Heading2"/>
@@ -928,13 +1194,17 @@
       </w:r>
     </w:p>
     <w:p>
-      <w:proofErr w:type="spellStart"/>
-      <w:r>
-        <w:t>Autocorrelation_RoutineAsync</w:t>
-      </w:r>
-      <w:proofErr w:type="spellEnd"/>
-      <w:r>
-        <w:t xml:space="preserve"> je asynchronní metoda</w:t>
+      <w:r>
+        <w:t xml:space="preserve">Autokorelace </w:t>
+      </w:r>
+      <w:r>
+        <w:t>je</w:t>
+      </w:r>
+      <w:r>
+        <w:t xml:space="preserve"> implementována jako</w:t>
+      </w:r>
+      <w:r>
+        <w:t xml:space="preserve"> asynchronní metoda</w:t>
       </w:r>
       <w:r>
         <w:t xml:space="preserve"> vol</w:t>
@@ -945,6 +1215,127 @@
       <w:r>
         <w:t xml:space="preserve"> v cyklu pro všechny rámce.</w:t>
       </w:r>
+      <w:r>
+        <w:t xml:space="preserve"> Implementuje vzorec: </w:t>
+      </w:r>
+      <m:oMath>
+        <m:r>
+          <w:rPr>
+            <w:rFonts w:ascii="Cambria Math" w:hAnsi="Cambria Math"/>
+            <w:sz w:val="24"/>
+            <w:szCs w:val="24"/>
+          </w:rPr>
+          <m:t>R</m:t>
+        </m:r>
+        <m:d>
+          <m:dPr>
+            <m:begChr m:val="["/>
+            <m:endChr m:val="]"/>
+            <m:ctrlPr>
+              <w:rPr>
+                <w:rFonts w:ascii="Cambria Math" w:hAnsi="Cambria Math"/>
+                <w:i/>
+                <w:sz w:val="24"/>
+                <w:szCs w:val="24"/>
+              </w:rPr>
+            </m:ctrlPr>
+          </m:dPr>
+          <m:e>
+            <m:r>
+              <w:rPr>
+                <w:rFonts w:ascii="Cambria Math" w:hAnsi="Cambria Math"/>
+                <w:sz w:val="24"/>
+                <w:szCs w:val="24"/>
+              </w:rPr>
+              <m:t>k</m:t>
+            </m:r>
+          </m:e>
+        </m:d>
+        <m:r>
+          <w:rPr>
+            <w:rFonts w:ascii="Cambria Math" w:hAnsi="Cambria Math"/>
+            <w:sz w:val="24"/>
+            <w:szCs w:val="24"/>
+          </w:rPr>
+          <m:t xml:space="preserve">= </m:t>
+        </m:r>
+        <m:f>
+          <m:fPr>
+            <m:ctrlPr>
+              <w:rPr>
+                <w:rFonts w:ascii="Cambria Math" w:hAnsi="Cambria Math"/>
+                <w:i/>
+                <w:sz w:val="24"/>
+                <w:szCs w:val="24"/>
+              </w:rPr>
+            </m:ctrlPr>
+          </m:fPr>
+          <m:num>
+            <m:r>
+              <w:rPr>
+                <w:rFonts w:ascii="Cambria Math" w:hAnsi="Cambria Math"/>
+                <w:sz w:val="24"/>
+                <w:szCs w:val="24"/>
+              </w:rPr>
+              <m:t>1</m:t>
+            </m:r>
+          </m:num>
+          <m:den>
+            <m:r>
+              <w:rPr>
+                <w:rFonts w:ascii="Cambria Math" w:hAnsi="Cambria Math"/>
+                <w:sz w:val="24"/>
+                <w:szCs w:val="24"/>
+              </w:rPr>
+              <m:t>N</m:t>
+            </m:r>
+          </m:den>
+        </m:f>
+        <m:nary>
+          <m:naryPr>
+            <m:chr m:val="∑"/>
+            <m:limLoc m:val="undOvr"/>
+            <m:ctrlPr>
+              <w:rPr>
+                <w:rFonts w:ascii="Cambria Math" w:hAnsi="Cambria Math"/>
+                <w:i/>
+                <w:sz w:val="24"/>
+                <w:szCs w:val="24"/>
+              </w:rPr>
+            </m:ctrlPr>
+          </m:naryPr>
+          <m:sub>
+            <m:r>
+              <w:rPr>
+                <w:rFonts w:ascii="Cambria Math" w:hAnsi="Cambria Math"/>
+                <w:sz w:val="24"/>
+                <w:szCs w:val="24"/>
+              </w:rPr>
+              <m:t>n=0</m:t>
+            </m:r>
+          </m:sub>
+          <m:sup>
+            <m:r>
+              <w:rPr>
+                <w:rFonts w:ascii="Cambria Math" w:hAnsi="Cambria Math"/>
+                <w:sz w:val="24"/>
+                <w:szCs w:val="24"/>
+              </w:rPr>
+              <m:t>N-1</m:t>
+            </m:r>
+          </m:sup>
+          <m:e>
+            <m:r>
+              <w:rPr>
+                <w:rFonts w:ascii="Cambria Math" w:hAnsi="Cambria Math"/>
+                <w:sz w:val="24"/>
+                <w:szCs w:val="24"/>
+              </w:rPr>
+              <m:t>x[n]∙x[n+k]</m:t>
+            </m:r>
+          </m:e>
+        </m:nary>
+      </m:oMath>
     </w:p>
     <w:p>
       <w:r>
@@ -1049,13 +1440,14 @@
       </m:oMathPara>
     </w:p>
     <w:p/>
+    <w:p/>
     <w:p>
       <w:r>
         <w:drawing>
-          <wp:inline distT="0" distB="0" distL="0" distR="0" wp14:anchorId="48753697" wp14:editId="550B72E0">
-            <wp:extent cx="5731510" cy="3138170"/>
-            <wp:effectExtent l="0" t="0" r="2540" b="5080"/>
-            <wp:docPr id="10" name="Picture 10"/>
+          <wp:inline distT="0" distB="0" distL="0" distR="0" wp14:anchorId="2A49161F" wp14:editId="288157EB">
+            <wp:extent cx="4619115" cy="3151909"/>
+            <wp:effectExtent l="0" t="0" r="0" b="0"/>
+            <wp:docPr id="28" name="Picture 28"/>
             <wp:cNvGraphicFramePr>
               <a:graphicFrameLocks xmlns:a="http://schemas.openxmlformats.org/drawingml/2006/main" noChangeAspect="1"/>
             </wp:cNvGraphicFramePr>
@@ -1067,7 +1459,7 @@
                     <pic:cNvPicPr/>
                   </pic:nvPicPr>
                   <pic:blipFill>
-                    <a:blip r:embed="rId18"/>
+                    <a:blip r:embed="rId22"/>
                     <a:stretch>
                       <a:fillRect/>
                     </a:stretch>
@@ -1075,7 +1467,7 @@
                   <pic:spPr>
                     <a:xfrm>
                       <a:off x="0" y="0"/>
-                      <a:ext cx="5731510" cy="3138170"/>
+                      <a:ext cx="4627276" cy="3157478"/>
                     </a:xfrm>
                     <a:prstGeom prst="rect">
                       <a:avLst/>
@@ -1091,10 +1483,65 @@
     <w:p>
       <w:r>
         <w:drawing>
-          <wp:inline distT="0" distB="0" distL="0" distR="0" wp14:anchorId="21BDC593" wp14:editId="15180B67">
-            <wp:extent cx="3990109" cy="2051799"/>
-            <wp:effectExtent l="0" t="0" r="0" b="5715"/>
-            <wp:docPr id="15" name="Picture 15"/>
+          <wp:inline distT="0" distB="0" distL="0" distR="0" wp14:anchorId="3D6CE684" wp14:editId="33888B0F">
+            <wp:extent cx="4087091" cy="2126393"/>
+            <wp:effectExtent l="0" t="0" r="8890" b="7620"/>
+            <wp:docPr id="29" name="Picture 29"/>
+            <wp:cNvGraphicFramePr>
+              <a:graphicFrameLocks xmlns:a="http://schemas.openxmlformats.org/drawingml/2006/main" noChangeAspect="1"/>
+            </wp:cNvGraphicFramePr>
+            <a:graphic xmlns:a="http://schemas.openxmlformats.org/drawingml/2006/main">
+              <a:graphicData uri="http://schemas.openxmlformats.org/drawingml/2006/picture">
+                <pic:pic xmlns:pic="http://schemas.openxmlformats.org/drawingml/2006/picture">
+                  <pic:nvPicPr>
+                    <pic:cNvPr id="1" name=""/>
+                    <pic:cNvPicPr/>
+                  </pic:nvPicPr>
+                  <pic:blipFill>
+                    <a:blip r:embed="rId23"/>
+                    <a:stretch>
+                      <a:fillRect/>
+                    </a:stretch>
+                  </pic:blipFill>
+                  <pic:spPr>
+                    <a:xfrm>
+                      <a:off x="0" y="0"/>
+                      <a:ext cx="4099093" cy="2132637"/>
+                    </a:xfrm>
+                    <a:prstGeom prst="rect">
+                      <a:avLst/>
+                    </a:prstGeom>
+                  </pic:spPr>
+                </pic:pic>
+              </a:graphicData>
+            </a:graphic>
+          </wp:inline>
+        </w:drawing>
+      </w:r>
+      <w:r>
+        <w:br w:type="page"/>
+      </w:r>
+    </w:p>
+    <w:p>
+      <w:pPr>
+        <w:pStyle w:val="Heading1"/>
+      </w:pPr>
+      <w:r>
+        <w:lastRenderedPageBreak/>
+        <w:t xml:space="preserve">5. </w:t>
+      </w:r>
+      <w:r>
+        <w:t>Spektra DFT</w:t>
+      </w:r>
+    </w:p>
+    <w:p/>
+    <w:p>
+      <w:r>
+        <w:drawing>
+          <wp:inline distT="0" distB="0" distL="0" distR="0" wp14:anchorId="230FDBD5" wp14:editId="47BAAC23">
+            <wp:extent cx="5580000" cy="2744259"/>
+            <wp:effectExtent l="0" t="0" r="1905" b="0"/>
+            <wp:docPr id="25" name="Picture 25"/>
             <wp:cNvGraphicFramePr>
               <a:graphicFrameLocks xmlns:a="http://schemas.openxmlformats.org/drawingml/2006/main" noChangeAspect="1"/>
             </wp:cNvGraphicFramePr>
@@ -1106,14 +1553,14 @@
                     <pic:cNvPicPr/>
                   </pic:nvPicPr>
                   <pic:blipFill rotWithShape="1">
-                    <a:blip r:embed="rId19"/>
-                    <a:srcRect t="931"/>
+                    <a:blip r:embed="rId24"/>
+                    <a:srcRect l="2538" t="9502" r="1095" b="3851"/>
                     <a:stretch/>
                   </pic:blipFill>
                   <pic:spPr bwMode="auto">
                     <a:xfrm>
                       <a:off x="0" y="0"/>
-                      <a:ext cx="3998432" cy="2056079"/>
+                      <a:ext cx="5580000" cy="2744259"/>
                     </a:xfrm>
                     <a:prstGeom prst="rect">
                       <a:avLst/>
@@ -1133,44 +1580,15 @@
           </wp:inline>
         </w:drawing>
       </w:r>
-      <w:r>
-        <w:br w:type="page"/>
-      </w:r>
-    </w:p>
-    <w:p>
-      <w:pPr>
-        <w:jc w:val="center"/>
-        <w:rPr>
-          <w:noProof/>
-        </w:rPr>
-      </w:pPr>
-      <w:r>
-        <w:rPr>
-          <w:noProof/>
-        </w:rPr>
-        <w:lastRenderedPageBreak/>
-        <w:t>Rámec.</w:t>
-      </w:r>
-      <w:r>
-        <w:rPr>
-          <w:noProof/>
-        </w:rPr>
-        <w:t xml:space="preserve"> (tón bez roušky)</w:t>
-      </w:r>
-    </w:p>
-    <w:p>
-      <w:pPr>
-        <w:jc w:val="center"/>
-      </w:pPr>
-      <w:r>
-        <w:rPr>
-          <w:noProof/>
-        </w:rPr>
+    </w:p>
+    <w:p/>
+    <w:p>
+      <w:r>
         <w:drawing>
-          <wp:inline distT="0" distB="0" distL="0" distR="0" wp14:anchorId="53242F13" wp14:editId="16C216A6">
-            <wp:extent cx="5400000" cy="1775592"/>
-            <wp:effectExtent l="0" t="0" r="0" b="0"/>
-            <wp:docPr id="2" name="Picture 2"/>
+          <wp:inline distT="0" distB="0" distL="0" distR="0" wp14:anchorId="74B40C7E" wp14:editId="275E10CC">
+            <wp:extent cx="5580000" cy="2720337"/>
+            <wp:effectExtent l="0" t="0" r="1905" b="4445"/>
+            <wp:docPr id="26" name="Picture 26"/>
             <wp:cNvGraphicFramePr>
               <a:graphicFrameLocks xmlns:a="http://schemas.openxmlformats.org/drawingml/2006/main" noChangeAspect="1"/>
             </wp:cNvGraphicFramePr>
@@ -1182,14 +1600,14 @@
                     <pic:cNvPicPr/>
                   </pic:nvPicPr>
                   <pic:blipFill rotWithShape="1">
-                    <a:blip r:embed="rId20"/>
-                    <a:srcRect l="3207" t="31131" b="5215"/>
+                    <a:blip r:embed="rId25"/>
+                    <a:srcRect l="2418" t="9953" r="1125" b="4024"/>
                     <a:stretch/>
                   </pic:blipFill>
                   <pic:spPr bwMode="auto">
                     <a:xfrm>
                       <a:off x="0" y="0"/>
-                      <a:ext cx="5400000" cy="1775592"/>
+                      <a:ext cx="5580000" cy="2720337"/>
                     </a:xfrm>
                     <a:prstGeom prst="rect">
                       <a:avLst/>
@@ -1211,292 +1629,6 @@
       </w:r>
     </w:p>
     <w:p>
-      <w:pPr>
-        <w:jc w:val="center"/>
-      </w:pPr>
-      <w:r>
-        <w:t>Centrální klipování s 70 %.</w:t>
-      </w:r>
-    </w:p>
-    <w:p>
-      <w:pPr>
-        <w:jc w:val="center"/>
-      </w:pPr>
-      <w:r>
-        <w:rPr>
-          <w:noProof/>
-        </w:rPr>
-        <w:drawing>
-          <wp:inline distT="0" distB="0" distL="0" distR="0" wp14:anchorId="6F23E02A" wp14:editId="2D9ED83E">
-            <wp:extent cx="5400000" cy="1777927"/>
-            <wp:effectExtent l="0" t="0" r="0" b="0"/>
-            <wp:docPr id="3" name="Picture 3"/>
-            <wp:cNvGraphicFramePr>
-              <a:graphicFrameLocks xmlns:a="http://schemas.openxmlformats.org/drawingml/2006/main" noChangeAspect="1"/>
-            </wp:cNvGraphicFramePr>
-            <a:graphic xmlns:a="http://schemas.openxmlformats.org/drawingml/2006/main">
-              <a:graphicData uri="http://schemas.openxmlformats.org/drawingml/2006/picture">
-                <pic:pic xmlns:pic="http://schemas.openxmlformats.org/drawingml/2006/picture">
-                  <pic:nvPicPr>
-                    <pic:cNvPr id="1" name=""/>
-                    <pic:cNvPicPr/>
-                  </pic:nvPicPr>
-                  <pic:blipFill rotWithShape="1">
-                    <a:blip r:embed="rId21"/>
-                    <a:srcRect l="3325" t="31444" b="4825"/>
-                    <a:stretch/>
-                  </pic:blipFill>
-                  <pic:spPr bwMode="auto">
-                    <a:xfrm>
-                      <a:off x="0" y="0"/>
-                      <a:ext cx="5400000" cy="1777927"/>
-                    </a:xfrm>
-                    <a:prstGeom prst="rect">
-                      <a:avLst/>
-                    </a:prstGeom>
-                    <a:ln>
-                      <a:noFill/>
-                    </a:ln>
-                    <a:extLst>
-                      <a:ext uri="{53640926-AAD7-44D8-BBD7-CCE9431645EC}">
-                        <a14:shadowObscured xmlns:a14="http://schemas.microsoft.com/office/drawing/2010/main"/>
-                      </a:ext>
-                    </a:extLst>
-                  </pic:spPr>
-                </pic:pic>
-              </a:graphicData>
-            </a:graphic>
-          </wp:inline>
-        </w:drawing>
-      </w:r>
-    </w:p>
-    <w:p>
-      <w:pPr>
-        <w:jc w:val="center"/>
-      </w:pPr>
-      <w:r>
-        <w:t>Autokorelace.</w:t>
-      </w:r>
-    </w:p>
-    <w:p>
-      <w:pPr>
-        <w:jc w:val="center"/>
-      </w:pPr>
-      <w:r>
-        <w:rPr>
-          <w:noProof/>
-        </w:rPr>
-        <w:drawing>
-          <wp:inline distT="0" distB="0" distL="0" distR="0" wp14:anchorId="7F6A2229" wp14:editId="1DF0307B">
-            <wp:extent cx="5400000" cy="1776194"/>
-            <wp:effectExtent l="0" t="0" r="0" b="0"/>
-            <wp:docPr id="4" name="Picture 4"/>
-            <wp:cNvGraphicFramePr>
-              <a:graphicFrameLocks xmlns:a="http://schemas.openxmlformats.org/drawingml/2006/main" noChangeAspect="1"/>
-            </wp:cNvGraphicFramePr>
-            <a:graphic xmlns:a="http://schemas.openxmlformats.org/drawingml/2006/main">
-              <a:graphicData uri="http://schemas.openxmlformats.org/drawingml/2006/picture">
-                <pic:pic xmlns:pic="http://schemas.openxmlformats.org/drawingml/2006/picture">
-                  <pic:nvPicPr>
-                    <pic:cNvPr id="1" name=""/>
-                    <pic:cNvPicPr/>
-                  </pic:nvPicPr>
-                  <pic:blipFill rotWithShape="1">
-                    <a:blip r:embed="rId22"/>
-                    <a:srcRect l="3241" t="31611" b="4666"/>
-                    <a:stretch/>
-                  </pic:blipFill>
-                  <pic:spPr bwMode="auto">
-                    <a:xfrm>
-                      <a:off x="0" y="0"/>
-                      <a:ext cx="5400000" cy="1776194"/>
-                    </a:xfrm>
-                    <a:prstGeom prst="rect">
-                      <a:avLst/>
-                    </a:prstGeom>
-                    <a:ln>
-                      <a:noFill/>
-                    </a:ln>
-                    <a:extLst>
-                      <a:ext uri="{53640926-AAD7-44D8-BBD7-CCE9431645EC}">
-                        <a14:shadowObscured xmlns:a14="http://schemas.microsoft.com/office/drawing/2010/main"/>
-                      </a:ext>
-                    </a:extLst>
-                  </pic:spPr>
-                </pic:pic>
-              </a:graphicData>
-            </a:graphic>
-          </wp:inline>
-        </w:drawing>
-      </w:r>
-    </w:p>
-    <w:p>
-      <w:pPr>
-        <w:jc w:val="center"/>
-      </w:pPr>
-      <w:r>
-        <w:t>Základní frekvence rámců.</w:t>
-      </w:r>
-    </w:p>
-    <w:p>
-      <w:pPr>
-        <w:jc w:val="center"/>
-      </w:pPr>
-      <w:r>
-        <w:rPr>
-          <w:noProof/>
-        </w:rPr>
-        <w:drawing>
-          <wp:inline distT="0" distB="0" distL="0" distR="0" wp14:anchorId="4A09AE73" wp14:editId="049644E4">
-            <wp:extent cx="5400000" cy="2022063"/>
-            <wp:effectExtent l="0" t="0" r="0" b="0"/>
-            <wp:docPr id="13" name="Picture 13"/>
-            <wp:cNvGraphicFramePr>
-              <a:graphicFrameLocks xmlns:a="http://schemas.openxmlformats.org/drawingml/2006/main" noChangeAspect="1"/>
-            </wp:cNvGraphicFramePr>
-            <a:graphic xmlns:a="http://schemas.openxmlformats.org/drawingml/2006/main">
-              <a:graphicData uri="http://schemas.openxmlformats.org/drawingml/2006/picture">
-                <pic:pic xmlns:pic="http://schemas.openxmlformats.org/drawingml/2006/picture">
-                  <pic:nvPicPr>
-                    <pic:cNvPr id="1" name=""/>
-                    <pic:cNvPicPr/>
-                  </pic:nvPicPr>
-                  <pic:blipFill rotWithShape="1">
-                    <a:blip r:embed="rId23"/>
-                    <a:srcRect l="2850" t="12702" b="6203"/>
-                    <a:stretch/>
-                  </pic:blipFill>
-                  <pic:spPr bwMode="auto">
-                    <a:xfrm>
-                      <a:off x="0" y="0"/>
-                      <a:ext cx="5400000" cy="2022063"/>
-                    </a:xfrm>
-                    <a:prstGeom prst="rect">
-                      <a:avLst/>
-                    </a:prstGeom>
-                    <a:ln>
-                      <a:noFill/>
-                    </a:ln>
-                    <a:extLst>
-                      <a:ext uri="{53640926-AAD7-44D8-BBD7-CCE9431645EC}">
-                        <a14:shadowObscured xmlns:a14="http://schemas.microsoft.com/office/drawing/2010/main"/>
-                      </a:ext>
-                    </a:extLst>
-                  </pic:spPr>
-                </pic:pic>
-              </a:graphicData>
-            </a:graphic>
-          </wp:inline>
-        </w:drawing>
-      </w:r>
-    </w:p>
-    <w:p>
-      <w:pPr>
-        <w:pStyle w:val="Heading1"/>
-      </w:pPr>
-      <w:r>
-        <w:lastRenderedPageBreak/>
-        <w:t xml:space="preserve">5. </w:t>
-      </w:r>
-      <w:r>
-        <w:t>Spektra DFT</w:t>
-      </w:r>
-    </w:p>
-    <w:p/>
-    <w:p>
-      <w:r>
-        <w:drawing>
-          <wp:inline distT="0" distB="0" distL="0" distR="0" wp14:anchorId="71E00BA9" wp14:editId="41B78CCB">
-            <wp:extent cx="5760000" cy="2807819"/>
-            <wp:effectExtent l="0" t="0" r="0" b="0"/>
-            <wp:docPr id="6" name="Picture 6"/>
-            <wp:cNvGraphicFramePr>
-              <a:graphicFrameLocks xmlns:a="http://schemas.openxmlformats.org/drawingml/2006/main" noChangeAspect="1"/>
-            </wp:cNvGraphicFramePr>
-            <a:graphic xmlns:a="http://schemas.openxmlformats.org/drawingml/2006/main">
-              <a:graphicData uri="http://schemas.openxmlformats.org/drawingml/2006/picture">
-                <pic:pic xmlns:pic="http://schemas.openxmlformats.org/drawingml/2006/picture">
-                  <pic:nvPicPr>
-                    <pic:cNvPr id="1" name=""/>
-                    <pic:cNvPicPr/>
-                  </pic:nvPicPr>
-                  <pic:blipFill rotWithShape="1">
-                    <a:blip r:embed="rId24"/>
-                    <a:srcRect l="2296" t="9723" r="1247" b="4314"/>
-                    <a:stretch/>
-                  </pic:blipFill>
-                  <pic:spPr bwMode="auto">
-                    <a:xfrm>
-                      <a:off x="0" y="0"/>
-                      <a:ext cx="5760000" cy="2807819"/>
-                    </a:xfrm>
-                    <a:prstGeom prst="rect">
-                      <a:avLst/>
-                    </a:prstGeom>
-                    <a:ln>
-                      <a:noFill/>
-                    </a:ln>
-                    <a:extLst>
-                      <a:ext uri="{53640926-AAD7-44D8-BBD7-CCE9431645EC}">
-                        <a14:shadowObscured xmlns:a14="http://schemas.microsoft.com/office/drawing/2010/main"/>
-                      </a:ext>
-                    </a:extLst>
-                  </pic:spPr>
-                </pic:pic>
-              </a:graphicData>
-            </a:graphic>
-          </wp:inline>
-        </w:drawing>
-      </w:r>
-    </w:p>
-    <w:p/>
-    <w:p>
-      <w:r>
-        <w:drawing>
-          <wp:inline distT="0" distB="0" distL="0" distR="0" wp14:anchorId="28774305" wp14:editId="07CF6F70">
-            <wp:extent cx="5760000" cy="2804305"/>
-            <wp:effectExtent l="0" t="0" r="0" b="0"/>
-            <wp:docPr id="9" name="Picture 9"/>
-            <wp:cNvGraphicFramePr>
-              <a:graphicFrameLocks xmlns:a="http://schemas.openxmlformats.org/drawingml/2006/main" noChangeAspect="1"/>
-            </wp:cNvGraphicFramePr>
-            <a:graphic xmlns:a="http://schemas.openxmlformats.org/drawingml/2006/main">
-              <a:graphicData uri="http://schemas.openxmlformats.org/drawingml/2006/picture">
-                <pic:pic xmlns:pic="http://schemas.openxmlformats.org/drawingml/2006/picture">
-                  <pic:nvPicPr>
-                    <pic:cNvPr id="1" name=""/>
-                    <pic:cNvPicPr/>
-                  </pic:nvPicPr>
-                  <pic:blipFill rotWithShape="1">
-                    <a:blip r:embed="rId25"/>
-                    <a:srcRect l="2175" t="10420" r="1248" b="3340"/>
-                    <a:stretch/>
-                  </pic:blipFill>
-                  <pic:spPr bwMode="auto">
-                    <a:xfrm>
-                      <a:off x="0" y="0"/>
-                      <a:ext cx="5760000" cy="2804305"/>
-                    </a:xfrm>
-                    <a:prstGeom prst="rect">
-                      <a:avLst/>
-                    </a:prstGeom>
-                    <a:ln>
-                      <a:noFill/>
-                    </a:ln>
-                    <a:extLst>
-                      <a:ext uri="{53640926-AAD7-44D8-BBD7-CCE9431645EC}">
-                        <a14:shadowObscured xmlns:a14="http://schemas.microsoft.com/office/drawing/2010/main"/>
-                      </a:ext>
-                    </a:extLst>
-                  </pic:spPr>
-                </pic:pic>
-              </a:graphicData>
-            </a:graphic>
-          </wp:inline>
-        </w:drawing>
-      </w:r>
-    </w:p>
-    <w:p>
       <w:r>
         <w:br w:type="page"/>
       </w:r>
@@ -1519,10 +1651,10 @@
     <w:p>
       <w:r>
         <w:drawing>
-          <wp:inline distT="0" distB="0" distL="0" distR="0" wp14:anchorId="44B0823D" wp14:editId="2D3C3574">
-            <wp:extent cx="4565073" cy="2946105"/>
-            <wp:effectExtent l="0" t="0" r="6985" b="6985"/>
-            <wp:docPr id="12" name="Picture 12"/>
+          <wp:inline distT="0" distB="0" distL="0" distR="0" wp14:anchorId="3C6A0FAB" wp14:editId="3EE0C9BE">
+            <wp:extent cx="4628379" cy="3020291"/>
+            <wp:effectExtent l="0" t="0" r="1270" b="8890"/>
+            <wp:docPr id="27" name="Picture 27"/>
             <wp:cNvGraphicFramePr>
               <a:graphicFrameLocks xmlns:a="http://schemas.openxmlformats.org/drawingml/2006/main" noChangeAspect="1"/>
             </wp:cNvGraphicFramePr>
@@ -1542,7 +1674,7 @@
                   <pic:spPr>
                     <a:xfrm>
                       <a:off x="0" y="0"/>
-                      <a:ext cx="4605889" cy="2972446"/>
+                      <a:ext cx="4663375" cy="3043128"/>
                     </a:xfrm>
                     <a:prstGeom prst="rect">
                       <a:avLst/>
@@ -1558,10 +1690,10 @@
     <w:p>
       <w:r>
         <w:drawing>
-          <wp:inline distT="0" distB="0" distL="0" distR="0" wp14:anchorId="64F831B9" wp14:editId="7461163A">
-            <wp:extent cx="3191059" cy="1551709"/>
-            <wp:effectExtent l="0" t="0" r="0" b="0"/>
-            <wp:docPr id="14" name="Picture 14"/>
+          <wp:inline distT="0" distB="0" distL="0" distR="0" wp14:anchorId="4AC95688" wp14:editId="3C2BFB1D">
+            <wp:extent cx="3582010" cy="1648691"/>
+            <wp:effectExtent l="0" t="0" r="0" b="8890"/>
+            <wp:docPr id="24" name="Picture 24"/>
             <wp:cNvGraphicFramePr>
               <a:graphicFrameLocks xmlns:a="http://schemas.openxmlformats.org/drawingml/2006/main" noChangeAspect="1"/>
             </wp:cNvGraphicFramePr>
@@ -1581,7 +1713,7 @@
                   <pic:spPr>
                     <a:xfrm>
                       <a:off x="0" y="0"/>
-                      <a:ext cx="3249947" cy="1580344"/>
+                      <a:ext cx="3615563" cy="1664134"/>
                     </a:xfrm>
                     <a:prstGeom prst="rect">
                       <a:avLst/>
@@ -1609,6 +1741,11 @@
       </w:r>
     </w:p>
     <w:p>
+      <w:pPr>
+        <w:rPr>
+          <w:rFonts w:eastAsiaTheme="minorEastAsia"/>
+        </w:rPr>
+      </w:pPr>
       <w:r>
         <w:t xml:space="preserve">Výsledná frekvence na ose y je počítána pomocí vzorce: </w:t>
       </w:r>
@@ -1617,10 +1754,11 @@
           <w:rPr>
             <w:rFonts w:ascii="Cambria Math" w:hAnsi="Cambria Math"/>
           </w:rPr>
-          <m:t>f=k ∙Fs/</m:t>
+          <m:t>f=k ∙</m:t>
         </m:r>
         <m:f>
           <m:fPr>
+            <m:type m:val="skw"/>
             <m:ctrlPr>
               <w:rPr>
                 <w:rFonts w:ascii="Cambria Math" w:hAnsi="Cambria Math"/>
@@ -1633,16 +1771,36 @@
               <w:rPr>
                 <w:rFonts w:ascii="Cambria Math" w:hAnsi="Cambria Math"/>
               </w:rPr>
-              <m:t>N</m:t>
+              <m:t>Fs</m:t>
             </m:r>
           </m:num>
           <m:den>
-            <m:r>
-              <w:rPr>
-                <w:rFonts w:ascii="Cambria Math" w:hAnsi="Cambria Math"/>
-              </w:rPr>
-              <m:t>2</m:t>
-            </m:r>
+            <m:f>
+              <m:fPr>
+                <m:ctrlPr>
+                  <w:rPr>
+                    <w:rFonts w:ascii="Cambria Math" w:hAnsi="Cambria Math"/>
+                    <w:i/>
+                  </w:rPr>
+                </m:ctrlPr>
+              </m:fPr>
+              <m:num>
+                <m:r>
+                  <w:rPr>
+                    <w:rFonts w:ascii="Cambria Math" w:hAnsi="Cambria Math"/>
+                  </w:rPr>
+                  <m:t>N</m:t>
+                </m:r>
+              </m:num>
+              <m:den>
+                <m:r>
+                  <w:rPr>
+                    <w:rFonts w:ascii="Cambria Math" w:hAnsi="Cambria Math"/>
+                  </w:rPr>
+                  <m:t>2</m:t>
+                </m:r>
+              </m:den>
+            </m:f>
           </m:den>
         </m:f>
       </m:oMath>
@@ -1650,16 +1808,16 @@
         <w:rPr>
           <w:rFonts w:eastAsiaTheme="minorEastAsia"/>
         </w:rPr>
-        <w:t xml:space="preserve"> , kde k je index rámce a N je počet koeficientů DFT. </w:t>
+        <w:t xml:space="preserve"> </w:t>
       </w:r>
     </w:p>
     <w:p/>
     <w:p>
       <w:r>
         <w:drawing>
-          <wp:inline distT="0" distB="0" distL="0" distR="0" wp14:anchorId="2B2976CE" wp14:editId="6C09BD30">
-            <wp:extent cx="5964382" cy="1758390"/>
-            <wp:effectExtent l="0" t="0" r="0" b="0"/>
+          <wp:inline distT="0" distB="0" distL="0" distR="0" wp14:anchorId="2B2976CE" wp14:editId="7B143FE6">
+            <wp:extent cx="5630273" cy="1659890"/>
+            <wp:effectExtent l="0" t="0" r="8890" b="0"/>
             <wp:docPr id="19" name="Picture 19"/>
             <wp:cNvGraphicFramePr>
               <a:graphicFrameLocks xmlns:a="http://schemas.openxmlformats.org/drawingml/2006/main" noChangeAspect="1"/>
@@ -1680,7 +1838,7 @@
                   <pic:spPr>
                     <a:xfrm>
                       <a:off x="0" y="0"/>
-                      <a:ext cx="6018065" cy="1774217"/>
+                      <a:ext cx="5724192" cy="1687579"/>
                     </a:xfrm>
                     <a:prstGeom prst="rect">
                       <a:avLst/>
@@ -1693,6 +1851,19 @@
         </w:drawing>
       </w:r>
     </w:p>
+    <w:p>
+      <w:pPr>
+        <w:pStyle w:val="Heading1"/>
+      </w:pPr>
+      <w:r>
+        <w:lastRenderedPageBreak/>
+        <w:t xml:space="preserve">6. </w:t>
+      </w:r>
+      <w:r>
+        <w:t>Frekvenční charakteristiky</w:t>
+      </w:r>
+    </w:p>
+    <w:p/>
     <w:sectPr>
       <w:headerReference w:type="default" r:id="rId29"/>
       <w:pgSz w:w="11906" w:h="16838"/>

</xml_diff>

<commit_message>
Final touches to protocol
</commit_message>
<xml_diff>
--- a/xmilos02.docx
+++ b/xmilos02.docx
@@ -81,7 +81,7 @@
         <w:rPr>
           <w:noProof/>
         </w:rPr>
-        <w:t>2. ledna 2021</w:t>
+        <w:t>4. ledna 2021</w:t>
       </w:r>
       <w:r>
         <w:fldChar w:fldCharType="end"/>
@@ -106,10 +106,26 @@
         <w:t xml:space="preserve">Zvoleným programovacím jazykem pro vytvoření tohoto projektu je C# 9. Byla vytvořena desktopová aplikace nad </w:t>
       </w:r>
       <w:r>
-        <w:t xml:space="preserve">frameworkem Windows Forms a platformou .NET 5. Použitými knihovnami jsou NAudio (načtení vzorků z .wav souborů) a </w:t>
+        <w:t xml:space="preserve">frameworkem Windows Forms a platformou .NET 5. Použitými knihovnami jsou </w:t>
       </w:r>
       <w:proofErr w:type="spellStart"/>
       <w:r>
+        <w:t>NAudio</w:t>
+      </w:r>
+      <w:proofErr w:type="spellEnd"/>
+      <w:r>
+        <w:t xml:space="preserve"> (načtení vzorků z .</w:t>
+      </w:r>
+      <w:proofErr w:type="spellStart"/>
+      <w:r>
+        <w:t>wav</w:t>
+      </w:r>
+      <w:proofErr w:type="spellEnd"/>
+      <w:r>
+        <w:t xml:space="preserve"> souborů) a </w:t>
+      </w:r>
+      <w:proofErr w:type="spellStart"/>
+      <w:r>
         <w:t>OxyPlot</w:t>
       </w:r>
       <w:proofErr w:type="spellEnd"/>
@@ -138,16 +154,199 @@
         <w:t xml:space="preserve"> uchovává informace o jednom rámci. Některé funkce jsou naprogramovány asynchronním způsobem, kvůli urychlení aplikace při práci s rozsáhlejšími daty.</w:t>
       </w:r>
     </w:p>
+    <w:p>
+      <w:r>
+        <w:t xml:space="preserve">Implementované funkce jsou v souboru </w:t>
+      </w:r>
+      <w:proofErr w:type="spellStart"/>
+      <w:r>
+        <w:t>SharedFuncs.cs</w:t>
+      </w:r>
+      <w:proofErr w:type="spellEnd"/>
+      <w:r>
+        <w:t xml:space="preserve"> a jsou volány z hlavního formuláře Form1.cs.</w:t>
+      </w:r>
+    </w:p>
+    <w:p>
+      <w:pPr>
+        <w:pStyle w:val="Heading1"/>
+      </w:pPr>
+      <w:r>
+        <w:t>Zdroje</w:t>
+      </w:r>
+    </w:p>
+    <w:p>
+      <w:hyperlink r:id="rId9" w:history="1">
+        <w:r>
+          <w:rPr>
+            <w:rStyle w:val="Hyperlink"/>
+          </w:rPr>
+          <w:t>https://github.com/naudio/NAudio</w:t>
+        </w:r>
+      </w:hyperlink>
+    </w:p>
+    <w:p>
+      <w:hyperlink r:id="rId10" w:history="1">
+        <w:r>
+          <w:rPr>
+            <w:rStyle w:val="Hyperlink"/>
+          </w:rPr>
+          <w:t>https://github.com/oxyplot/oxyplot</w:t>
+        </w:r>
+      </w:hyperlink>
+    </w:p>
+    <w:p>
+      <w:hyperlink r:id="rId11" w:history="1">
+        <w:r>
+          <w:rPr>
+            <w:rStyle w:val="Hyperlink"/>
+          </w:rPr>
+          <w:t>https://oxyplot.readthedocs.io/</w:t>
+        </w:r>
+      </w:hyperlink>
+    </w:p>
+    <w:p>
+      <w:pPr>
+        <w:rPr>
+          <w:rStyle w:val="Hyperlink"/>
+        </w:rPr>
+      </w:pPr>
+      <w:hyperlink r:id="rId12" w:history="1">
+        <w:r>
+          <w:rPr>
+            <w:rStyle w:val="Hyperlink"/>
+          </w:rPr>
+          <w:t>https://docs.microsoft.com/</w:t>
+        </w:r>
+      </w:hyperlink>
+    </w:p>
+    <w:p>
+      <w:hyperlink r:id="rId13" w:history="1">
+        <w:r>
+          <w:rPr>
+            <w:rStyle w:val="Hyperlink"/>
+          </w:rPr>
+          <w:t>https://en.wikipedia.org/</w:t>
+        </w:r>
+      </w:hyperlink>
+    </w:p>
+    <w:p>
+      <w:hyperlink r:id="rId14" w:history="1">
+        <w:r>
+          <w:rPr>
+            <w:rStyle w:val="Hyperlink"/>
+          </w:rPr>
+          <w:t>https://automatizace.hw.cz/clanek/2006031701</w:t>
+        </w:r>
+      </w:hyperlink>
+    </w:p>
+    <w:p>
+      <w:hyperlink r:id="rId15" w:history="1">
+        <w:r>
+          <w:rPr>
+            <w:rStyle w:val="Hyperlink"/>
+          </w:rPr>
+          <w:t>https://towardsdatascience.com/understanding-audio-data-fourier-transform-fft-spectrogram-and-speech-recognition-a4072d228520</w:t>
+        </w:r>
+      </w:hyperlink>
+    </w:p>
+    <w:p>
+      <w:hyperlink r:id="rId16" w:anchor="4371627" w:history="1">
+        <w:r>
+          <w:rPr>
+            <w:rStyle w:val="Hyperlink"/>
+          </w:rPr>
+          <w:t>https://stackoverflow.com/questions/4364823/how-do-i-obtain-the-frequencies-of-each-value-in-an-fft/4371627#4371627</w:t>
+        </w:r>
+      </w:hyperlink>
+    </w:p>
+    <w:p>
+      <w:hyperlink r:id="rId17" w:history="1">
+        <w:r>
+          <w:rPr>
+            <w:rStyle w:val="Hyperlink"/>
+          </w:rPr>
+          <w:t>bearcave.com/</w:t>
+        </w:r>
+        <w:proofErr w:type="spellStart"/>
+        <w:r>
+          <w:rPr>
+            <w:rStyle w:val="Hyperlink"/>
+          </w:rPr>
+          <w:t>misl</w:t>
+        </w:r>
+        <w:proofErr w:type="spellEnd"/>
+        <w:r>
+          <w:rPr>
+            <w:rStyle w:val="Hyperlink"/>
+          </w:rPr>
+          <w:t>/</w:t>
+        </w:r>
+        <w:proofErr w:type="spellStart"/>
+        <w:r>
+          <w:rPr>
+            <w:rStyle w:val="Hyperlink"/>
+          </w:rPr>
+          <w:t>misl_tech</w:t>
+        </w:r>
+        <w:proofErr w:type="spellEnd"/>
+        <w:r>
+          <w:rPr>
+            <w:rStyle w:val="Hyperlink"/>
+          </w:rPr>
+          <w:t>/</w:t>
+        </w:r>
+        <w:proofErr w:type="spellStart"/>
+        <w:r>
+          <w:rPr>
+            <w:rStyle w:val="Hyperlink"/>
+          </w:rPr>
+          <w:t>signal</w:t>
+        </w:r>
+        <w:proofErr w:type="spellEnd"/>
+        <w:r>
+          <w:rPr>
+            <w:rStyle w:val="Hyperlink"/>
+          </w:rPr>
+          <w:t>/</w:t>
+        </w:r>
+        <w:proofErr w:type="spellStart"/>
+        <w:r>
+          <w:rPr>
+            <w:rStyle w:val="Hyperlink"/>
+          </w:rPr>
+          <w:t>idft</w:t>
+        </w:r>
+        <w:proofErr w:type="spellEnd"/>
+        <w:r>
+          <w:rPr>
+            <w:rStyle w:val="Hyperlink"/>
+          </w:rPr>
+          <w:t>/idft.java</w:t>
+        </w:r>
+      </w:hyperlink>
+    </w:p>
     <w:p/>
+    <w:p/>
     <w:p>
       <w:pPr>
         <w:pStyle w:val="Heading1"/>
       </w:pPr>
       <w:r>
-        <w:t xml:space="preserve">1., 2. </w:t>
-      </w:r>
-      <w:r>
-        <w:t>Tabulka souborů</w:t>
+        <w:t>1., 2. Tabulka souborů</w:t>
+      </w:r>
+    </w:p>
+    <w:p>
+      <w:r>
+        <w:t xml:space="preserve">Nahráno programem </w:t>
+      </w:r>
+      <w:proofErr w:type="spellStart"/>
+      <w:r>
+        <w:t>Audacity</w:t>
+      </w:r>
+      <w:proofErr w:type="spellEnd"/>
+      <w:r>
+        <w:t>, vzorkovací frekvence 16000 Hz, mono kanál.</w:t>
       </w:r>
     </w:p>
     <w:tbl>
@@ -360,6 +559,9 @@
             <w:pPr>
               <w:cnfStyle w:val="000000100000" w:firstRow="0" w:lastRow="0" w:firstColumn="0" w:lastColumn="0" w:oddVBand="0" w:evenVBand="0" w:oddHBand="1" w:evenHBand="0" w:firstRowFirstColumn="0" w:firstRowLastColumn="0" w:lastRowFirstColumn="0" w:lastRowLastColumn="0"/>
             </w:pPr>
+            <w:r>
+              <w:t>1.010</w:t>
+            </w:r>
           </w:p>
         </w:tc>
         <w:tc>
@@ -374,6 +576,9 @@
             <w:pPr>
               <w:cnfStyle w:val="000000100000" w:firstRow="0" w:lastRow="0" w:firstColumn="0" w:lastColumn="0" w:oddVBand="0" w:evenVBand="0" w:oddHBand="1" w:evenHBand="0" w:firstRowFirstColumn="0" w:firstRowLastColumn="0" w:lastRowFirstColumn="0" w:lastRowLastColumn="0"/>
             </w:pPr>
+            <w:r>
+              <w:t>16 160</w:t>
+            </w:r>
           </w:p>
         </w:tc>
       </w:tr>
@@ -412,6 +617,9 @@
             <w:pPr>
               <w:cnfStyle w:val="000000000000" w:firstRow="0" w:lastRow="0" w:firstColumn="0" w:lastColumn="0" w:oddVBand="0" w:evenVBand="0" w:oddHBand="0" w:evenHBand="0" w:firstRowFirstColumn="0" w:firstRowLastColumn="0" w:lastRowFirstColumn="0" w:lastRowLastColumn="0"/>
             </w:pPr>
+            <w:r>
+              <w:t>1.010</w:t>
+            </w:r>
           </w:p>
         </w:tc>
         <w:tc>
@@ -426,91 +634,13 @@
             <w:pPr>
               <w:cnfStyle w:val="000000000000" w:firstRow="0" w:lastRow="0" w:firstColumn="0" w:lastColumn="0" w:oddVBand="0" w:evenVBand="0" w:oddHBand="0" w:evenHBand="0" w:firstRowFirstColumn="0" w:firstRowLastColumn="0" w:lastRowFirstColumn="0" w:lastRowLastColumn="0"/>
             </w:pPr>
+            <w:r>
+              <w:t>16 160</w:t>
+            </w:r>
           </w:p>
         </w:tc>
       </w:tr>
     </w:tbl>
-    <w:p/>
-    <w:p>
-      <w:pPr>
-        <w:pStyle w:val="Heading1"/>
-      </w:pPr>
-      <w:r>
-        <w:t>Zdroje</w:t>
-      </w:r>
-    </w:p>
-    <w:p>
-      <w:hyperlink r:id="rId9" w:history="1">
-        <w:r>
-          <w:rPr>
-            <w:rStyle w:val="Hyperlink"/>
-          </w:rPr>
-          <w:t>https://github.com/naudio/NAudio</w:t>
-        </w:r>
-      </w:hyperlink>
-    </w:p>
-    <w:p>
-      <w:hyperlink r:id="rId10" w:history="1">
-        <w:r>
-          <w:rPr>
-            <w:rStyle w:val="Hyperlink"/>
-          </w:rPr>
-          <w:t>https://github.com/oxyplot/oxyplot</w:t>
-        </w:r>
-      </w:hyperlink>
-    </w:p>
-    <w:p>
-      <w:hyperlink r:id="rId11" w:history="1">
-        <w:r>
-          <w:rPr>
-            <w:rStyle w:val="Hyperlink"/>
-          </w:rPr>
-          <w:t>https://oxyplot.readthedocs.io/</w:t>
-        </w:r>
-      </w:hyperlink>
-    </w:p>
-    <w:p>
-      <w:hyperlink r:id="rId12" w:history="1">
-        <w:r>
-          <w:rPr>
-            <w:rStyle w:val="Hyperlink"/>
-          </w:rPr>
-          <w:t>https://docs.microsoft.com/</w:t>
-        </w:r>
-      </w:hyperlink>
-    </w:p>
-    <w:p>
-      <w:hyperlink r:id="rId13" w:history="1">
-        <w:r>
-          <w:rPr>
-            <w:rStyle w:val="Hyperlink"/>
-          </w:rPr>
-          <w:t>https://automatizace.hw.cz/clanek/2006031701</w:t>
-        </w:r>
-      </w:hyperlink>
-    </w:p>
-    <w:p>
-      <w:hyperlink r:id="rId14" w:history="1">
-        <w:r>
-          <w:rPr>
-            <w:rStyle w:val="Hyperlink"/>
-          </w:rPr>
-          <w:t>https://towardsdatascience.com/understanding-audio-data-fourier-transform-fft-spectrogram-and-speech-recognition-a4072d228520</w:t>
-        </w:r>
-      </w:hyperlink>
-    </w:p>
-    <w:p>
-      <w:hyperlink r:id="rId15" w:history="1">
-        <w:r>
-          <w:rPr>
-            <w:rStyle w:val="Hyperlink"/>
-          </w:rPr>
-          <w:t>https://stackoverflow.com/questions/4364823/how-do-i-obtain-the-frequencies-of-each-value-in-an-fft/4371627#4371627</w:t>
-        </w:r>
-      </w:hyperlink>
-    </w:p>
-    <w:p/>
-    <w:p/>
     <w:p>
       <w:r>
         <w:br w:type="page"/>
@@ -665,16 +795,8 @@
         <w:rPr>
           <w:rFonts w:eastAsiaTheme="minorEastAsia"/>
         </w:rPr>
-        <w:t xml:space="preserve"> vzor</w:t>
-      </w:r>
-      <w:proofErr w:type="spellStart"/>
-      <w:r>
-        <w:rPr>
-          <w:rFonts w:eastAsiaTheme="minorEastAsia"/>
-        </w:rPr>
-        <w:t>ků</w:t>
-      </w:r>
-      <w:proofErr w:type="spellEnd"/>
+        <w:t xml:space="preserve"> vzorků</w:t>
+      </w:r>
     </w:p>
     <w:p>
       <w:pPr>
@@ -707,7 +829,7 @@
                     <pic:cNvPicPr/>
                   </pic:nvPicPr>
                   <pic:blipFill rotWithShape="1">
-                    <a:blip r:embed="rId16"/>
+                    <a:blip r:embed="rId18"/>
                     <a:srcRect l="307" t="19944" b="3460"/>
                     <a:stretch/>
                   </pic:blipFill>
@@ -764,7 +886,7 @@
                     <pic:cNvPicPr/>
                   </pic:nvPicPr>
                   <pic:blipFill rotWithShape="1">
-                    <a:blip r:embed="rId17"/>
+                    <a:blip r:embed="rId19"/>
                     <a:srcRect l="307" t="21117" b="3285"/>
                     <a:stretch/>
                   </pic:blipFill>
@@ -940,13 +1062,7 @@
         <w:rPr>
           <w:noProof/>
         </w:rPr>
-        <w:t xml:space="preserve"> </w:t>
-      </w:r>
-      <w:r>
-        <w:rPr>
-          <w:noProof/>
-        </w:rPr>
-        <w:t>(tón bez roušky)</w:t>
+        <w:t xml:space="preserve"> (tón bez roušky)</w:t>
       </w:r>
       <w:r>
         <w:rPr>
@@ -979,7 +1095,7 @@
                     <pic:cNvPicPr/>
                   </pic:nvPicPr>
                   <pic:blipFill rotWithShape="1">
-                    <a:blip r:embed="rId18"/>
+                    <a:blip r:embed="rId20"/>
                     <a:srcRect l="3207" t="31131" b="5215"/>
                     <a:stretch/>
                   </pic:blipFill>
@@ -1039,7 +1155,7 @@
                     <pic:cNvPicPr/>
                   </pic:nvPicPr>
                   <pic:blipFill rotWithShape="1">
-                    <a:blip r:embed="rId19"/>
+                    <a:blip r:embed="rId21"/>
                     <a:srcRect l="3325" t="31444" b="4825"/>
                     <a:stretch/>
                   </pic:blipFill>
@@ -1080,6 +1196,9 @@
         <w:jc w:val="center"/>
       </w:pPr>
       <w:r>
+        <w:rPr>
+          <w:noProof/>
+        </w:rPr>
         <w:drawing>
           <wp:inline distT="0" distB="0" distL="0" distR="0" wp14:anchorId="0860871B" wp14:editId="7A2BBB38">
             <wp:extent cx="5400000" cy="1777371"/>
@@ -1096,7 +1215,7 @@
                     <pic:cNvPicPr/>
                   </pic:nvPicPr>
                   <pic:blipFill rotWithShape="1">
-                    <a:blip r:embed="rId20"/>
+                    <a:blip r:embed="rId22"/>
                     <a:srcRect l="3022" t="31460" b="4630"/>
                     <a:stretch/>
                   </pic:blipFill>
@@ -1156,7 +1275,7 @@
                     <pic:cNvPicPr/>
                   </pic:nvPicPr>
                   <pic:blipFill rotWithShape="1">
-                    <a:blip r:embed="rId21"/>
+                    <a:blip r:embed="rId23"/>
                     <a:srcRect l="2850" t="12702" b="6203"/>
                     <a:stretch/>
                   </pic:blipFill>
@@ -1353,10 +1472,7 @@
     </w:p>
     <w:p>
       <w:r>
-        <w:t>Práh</w:t>
-      </w:r>
-      <w:r>
-        <w:t xml:space="preserve"> (</w:t>
+        <w:t>Práh (</w:t>
       </w:r>
       <w:proofErr w:type="spellStart"/>
       <w:r>
@@ -1364,10 +1480,7 @@
       </w:r>
       <w:proofErr w:type="spellEnd"/>
       <w:r>
-        <w:t>)</w:t>
-      </w:r>
-      <w:r>
-        <w:t xml:space="preserve"> je 10 vzorků.</w:t>
+        <w:t>) je 10 vzorků.</w:t>
       </w:r>
     </w:p>
     <w:p>
@@ -1457,6 +1570,9 @@
     <w:p/>
     <w:p>
       <w:r>
+        <w:rPr>
+          <w:noProof/>
+        </w:rPr>
         <w:drawing>
           <wp:inline distT="0" distB="0" distL="0" distR="0" wp14:anchorId="2A49161F" wp14:editId="288157EB">
             <wp:extent cx="4619115" cy="3151909"/>
@@ -1473,7 +1589,7 @@
                     <pic:cNvPicPr/>
                   </pic:nvPicPr>
                   <pic:blipFill>
-                    <a:blip r:embed="rId22"/>
+                    <a:blip r:embed="rId24"/>
                     <a:stretch>
                       <a:fillRect/>
                     </a:stretch>
@@ -1496,6 +1612,9 @@
     </w:p>
     <w:p>
       <w:r>
+        <w:rPr>
+          <w:noProof/>
+        </w:rPr>
         <w:drawing>
           <wp:inline distT="0" distB="0" distL="0" distR="0" wp14:anchorId="3D6CE684" wp14:editId="33888B0F">
             <wp:extent cx="4087091" cy="2126393"/>
@@ -1512,7 +1631,7 @@
                     <pic:cNvPicPr/>
                   </pic:nvPicPr>
                   <pic:blipFill>
-                    <a:blip r:embed="rId23"/>
+                    <a:blip r:embed="rId25"/>
                     <a:stretch>
                       <a:fillRect/>
                     </a:stretch>
@@ -1551,11 +1670,14 @@
     <w:p/>
     <w:p>
       <w:r>
+        <w:rPr>
+          <w:noProof/>
+        </w:rPr>
         <w:drawing>
-          <wp:inline distT="0" distB="0" distL="0" distR="0" wp14:anchorId="230FDBD5" wp14:editId="47BAAC23">
-            <wp:extent cx="5580000" cy="2744259"/>
+          <wp:inline distT="0" distB="0" distL="0" distR="0" wp14:anchorId="65DDDEDB" wp14:editId="21E0452C">
+            <wp:extent cx="5580000" cy="2520621"/>
             <wp:effectExtent l="0" t="0" r="1905" b="0"/>
-            <wp:docPr id="25" name="Picture 25"/>
+            <wp:docPr id="4" name="Picture 4"/>
             <wp:cNvGraphicFramePr>
               <a:graphicFrameLocks xmlns:a="http://schemas.openxmlformats.org/drawingml/2006/main" noChangeAspect="1"/>
             </wp:cNvGraphicFramePr>
@@ -1567,14 +1689,14 @@
                     <pic:cNvPicPr/>
                   </pic:nvPicPr>
                   <pic:blipFill rotWithShape="1">
-                    <a:blip r:embed="rId24"/>
-                    <a:srcRect l="2538" t="9502" r="1095" b="3851"/>
+                    <a:blip r:embed="rId26"/>
+                    <a:srcRect l="2326" t="9545" r="1285" b="3219"/>
                     <a:stretch/>
                   </pic:blipFill>
                   <pic:spPr bwMode="auto">
                     <a:xfrm>
                       <a:off x="0" y="0"/>
-                      <a:ext cx="5580000" cy="2744259"/>
+                      <a:ext cx="5580000" cy="2520621"/>
                     </a:xfrm>
                     <a:prstGeom prst="rect">
                       <a:avLst/>
@@ -1598,11 +1720,14 @@
     <w:p/>
     <w:p>
       <w:r>
+        <w:rPr>
+          <w:noProof/>
+        </w:rPr>
         <w:drawing>
-          <wp:inline distT="0" distB="0" distL="0" distR="0" wp14:anchorId="74B40C7E" wp14:editId="275E10CC">
-            <wp:extent cx="5580000" cy="2720337"/>
-            <wp:effectExtent l="0" t="0" r="1905" b="4445"/>
-            <wp:docPr id="26" name="Picture 26"/>
+          <wp:inline distT="0" distB="0" distL="0" distR="0" wp14:anchorId="4271BF50" wp14:editId="665D3B45">
+            <wp:extent cx="5580000" cy="2497665"/>
+            <wp:effectExtent l="0" t="0" r="1905" b="0"/>
+            <wp:docPr id="5" name="Picture 5"/>
             <wp:cNvGraphicFramePr>
               <a:graphicFrameLocks xmlns:a="http://schemas.openxmlformats.org/drawingml/2006/main" noChangeAspect="1"/>
             </wp:cNvGraphicFramePr>
@@ -1614,14 +1739,14 @@
                     <pic:cNvPicPr/>
                   </pic:nvPicPr>
                   <pic:blipFill rotWithShape="1">
-                    <a:blip r:embed="rId25"/>
-                    <a:srcRect l="2418" t="9953" r="1125" b="4024"/>
+                    <a:blip r:embed="rId27"/>
+                    <a:srcRect l="2215" t="9734" r="1351" b="4071"/>
                     <a:stretch/>
                   </pic:blipFill>
                   <pic:spPr bwMode="auto">
                     <a:xfrm>
                       <a:off x="0" y="0"/>
-                      <a:ext cx="5580000" cy="2720337"/>
+                      <a:ext cx="5580000" cy="2497665"/>
                     </a:xfrm>
                     <a:prstGeom prst="rect">
                       <a:avLst/>
@@ -1642,6 +1767,7 @@
         </w:drawing>
       </w:r>
     </w:p>
+    <w:p/>
     <w:p>
       <w:r>
         <w:br w:type="page"/>
@@ -1664,175 +1790,14 @@
     <w:p/>
     <w:p>
       <w:r>
+        <w:rPr>
+          <w:noProof/>
+        </w:rPr>
         <w:drawing>
-          <wp:inline distT="0" distB="0" distL="0" distR="0" wp14:anchorId="3C6A0FAB" wp14:editId="3EE0C9BE">
-            <wp:extent cx="4628379" cy="3020291"/>
-            <wp:effectExtent l="0" t="0" r="1270" b="8890"/>
+          <wp:inline distT="0" distB="0" distL="0" distR="0" wp14:anchorId="3C6A0FAB" wp14:editId="06510676">
+            <wp:extent cx="4595776" cy="2999015"/>
+            <wp:effectExtent l="0" t="0" r="0" b="0"/>
             <wp:docPr id="27" name="Picture 27"/>
-            <wp:cNvGraphicFramePr>
-              <a:graphicFrameLocks xmlns:a="http://schemas.openxmlformats.org/drawingml/2006/main" noChangeAspect="1"/>
-            </wp:cNvGraphicFramePr>
-            <a:graphic xmlns:a="http://schemas.openxmlformats.org/drawingml/2006/main">
-              <a:graphicData uri="http://schemas.openxmlformats.org/drawingml/2006/picture">
-                <pic:pic xmlns:pic="http://schemas.openxmlformats.org/drawingml/2006/picture">
-                  <pic:nvPicPr>
-                    <pic:cNvPr id="1" name=""/>
-                    <pic:cNvPicPr/>
-                  </pic:nvPicPr>
-                  <pic:blipFill>
-                    <a:blip r:embed="rId26"/>
-                    <a:stretch>
-                      <a:fillRect/>
-                    </a:stretch>
-                  </pic:blipFill>
-                  <pic:spPr>
-                    <a:xfrm>
-                      <a:off x="0" y="0"/>
-                      <a:ext cx="4663375" cy="3043128"/>
-                    </a:xfrm>
-                    <a:prstGeom prst="rect">
-                      <a:avLst/>
-                    </a:prstGeom>
-                  </pic:spPr>
-                </pic:pic>
-              </a:graphicData>
-            </a:graphic>
-          </wp:inline>
-        </w:drawing>
-      </w:r>
-    </w:p>
-    <w:p>
-      <w:r>
-        <w:drawing>
-          <wp:inline distT="0" distB="0" distL="0" distR="0" wp14:anchorId="4AC95688" wp14:editId="3C2BFB1D">
-            <wp:extent cx="3582010" cy="1648691"/>
-            <wp:effectExtent l="0" t="0" r="0" b="8890"/>
-            <wp:docPr id="24" name="Picture 24"/>
-            <wp:cNvGraphicFramePr>
-              <a:graphicFrameLocks xmlns:a="http://schemas.openxmlformats.org/drawingml/2006/main" noChangeAspect="1"/>
-            </wp:cNvGraphicFramePr>
-            <a:graphic xmlns:a="http://schemas.openxmlformats.org/drawingml/2006/main">
-              <a:graphicData uri="http://schemas.openxmlformats.org/drawingml/2006/picture">
-                <pic:pic xmlns:pic="http://schemas.openxmlformats.org/drawingml/2006/picture">
-                  <pic:nvPicPr>
-                    <pic:cNvPr id="1" name=""/>
-                    <pic:cNvPicPr/>
-                  </pic:nvPicPr>
-                  <pic:blipFill>
-                    <a:blip r:embed="rId27"/>
-                    <a:stretch>
-                      <a:fillRect/>
-                    </a:stretch>
-                  </pic:blipFill>
-                  <pic:spPr>
-                    <a:xfrm>
-                      <a:off x="0" y="0"/>
-                      <a:ext cx="3615563" cy="1664134"/>
-                    </a:xfrm>
-                    <a:prstGeom prst="rect">
-                      <a:avLst/>
-                    </a:prstGeom>
-                  </pic:spPr>
-                </pic:pic>
-              </a:graphicData>
-            </a:graphic>
-          </wp:inline>
-        </w:drawing>
-      </w:r>
-    </w:p>
-    <w:p/>
-    <w:p>
-      <w:r>
-        <w:t xml:space="preserve">V souboru </w:t>
-      </w:r>
-      <w:proofErr w:type="spellStart"/>
-      <w:r>
-        <w:t>SpectrogramForm.cs</w:t>
-      </w:r>
-      <w:proofErr w:type="spellEnd"/>
-      <w:r>
-        <w:t xml:space="preserve"> se nachází implementace zobrazující výsledný spektrogram.</w:t>
-      </w:r>
-    </w:p>
-    <w:p>
-      <w:pPr>
-        <w:rPr>
-          <w:rFonts w:eastAsiaTheme="minorEastAsia"/>
-        </w:rPr>
-      </w:pPr>
-      <w:r>
-        <w:t xml:space="preserve">Výsledná frekvence na ose y je počítána pomocí vzorce: </w:t>
-      </w:r>
-      <m:oMath>
-        <m:r>
-          <w:rPr>
-            <w:rFonts w:ascii="Cambria Math" w:hAnsi="Cambria Math"/>
-          </w:rPr>
-          <m:t>f=k ∙</m:t>
-        </m:r>
-        <m:f>
-          <m:fPr>
-            <m:type m:val="skw"/>
-            <m:ctrlPr>
-              <w:rPr>
-                <w:rFonts w:ascii="Cambria Math" w:hAnsi="Cambria Math"/>
-                <w:i/>
-              </w:rPr>
-            </m:ctrlPr>
-          </m:fPr>
-          <m:num>
-            <m:r>
-              <w:rPr>
-                <w:rFonts w:ascii="Cambria Math" w:hAnsi="Cambria Math"/>
-              </w:rPr>
-              <m:t>Fs</m:t>
-            </m:r>
-          </m:num>
-          <m:den>
-            <m:f>
-              <m:fPr>
-                <m:ctrlPr>
-                  <w:rPr>
-                    <w:rFonts w:ascii="Cambria Math" w:hAnsi="Cambria Math"/>
-                    <w:i/>
-                  </w:rPr>
-                </m:ctrlPr>
-              </m:fPr>
-              <m:num>
-                <m:r>
-                  <w:rPr>
-                    <w:rFonts w:ascii="Cambria Math" w:hAnsi="Cambria Math"/>
-                  </w:rPr>
-                  <m:t>N</m:t>
-                </m:r>
-              </m:num>
-              <m:den>
-                <m:r>
-                  <w:rPr>
-                    <w:rFonts w:ascii="Cambria Math" w:hAnsi="Cambria Math"/>
-                  </w:rPr>
-                  <m:t>2</m:t>
-                </m:r>
-              </m:den>
-            </m:f>
-          </m:den>
-        </m:f>
-      </m:oMath>
-      <w:r>
-        <w:rPr>
-          <w:rFonts w:eastAsiaTheme="minorEastAsia"/>
-        </w:rPr>
-        <w:t xml:space="preserve"> </w:t>
-      </w:r>
-    </w:p>
-    <w:p/>
-    <w:p>
-      <w:r>
-        <w:drawing>
-          <wp:inline distT="0" distB="0" distL="0" distR="0" wp14:anchorId="2B2976CE" wp14:editId="7B143FE6">
-            <wp:extent cx="5630273" cy="1659890"/>
-            <wp:effectExtent l="0" t="0" r="8890" b="0"/>
-            <wp:docPr id="19" name="Picture 19"/>
             <wp:cNvGraphicFramePr>
               <a:graphicFrameLocks xmlns:a="http://schemas.openxmlformats.org/drawingml/2006/main" noChangeAspect="1"/>
             </wp:cNvGraphicFramePr>
@@ -1852,7 +1817,209 @@
                   <pic:spPr>
                     <a:xfrm>
                       <a:off x="0" y="0"/>
-                      <a:ext cx="5724192" cy="1687579"/>
+                      <a:ext cx="4635873" cy="3025181"/>
+                    </a:xfrm>
+                    <a:prstGeom prst="rect">
+                      <a:avLst/>
+                    </a:prstGeom>
+                  </pic:spPr>
+                </pic:pic>
+              </a:graphicData>
+            </a:graphic>
+          </wp:inline>
+        </w:drawing>
+      </w:r>
+    </w:p>
+    <w:p>
+      <w:r>
+        <w:rPr>
+          <w:noProof/>
+        </w:rPr>
+        <w:drawing>
+          <wp:inline distT="0" distB="0" distL="0" distR="0" wp14:anchorId="4AC95688" wp14:editId="6A1EB047">
+            <wp:extent cx="3521529" cy="1620853"/>
+            <wp:effectExtent l="0" t="0" r="3175" b="0"/>
+            <wp:docPr id="24" name="Picture 24"/>
+            <wp:cNvGraphicFramePr>
+              <a:graphicFrameLocks xmlns:a="http://schemas.openxmlformats.org/drawingml/2006/main" noChangeAspect="1"/>
+            </wp:cNvGraphicFramePr>
+            <a:graphic xmlns:a="http://schemas.openxmlformats.org/drawingml/2006/main">
+              <a:graphicData uri="http://schemas.openxmlformats.org/drawingml/2006/picture">
+                <pic:pic xmlns:pic="http://schemas.openxmlformats.org/drawingml/2006/picture">
+                  <pic:nvPicPr>
+                    <pic:cNvPr id="1" name=""/>
+                    <pic:cNvPicPr/>
+                  </pic:nvPicPr>
+                  <pic:blipFill>
+                    <a:blip r:embed="rId29"/>
+                    <a:stretch>
+                      <a:fillRect/>
+                    </a:stretch>
+                  </pic:blipFill>
+                  <pic:spPr>
+                    <a:xfrm>
+                      <a:off x="0" y="0"/>
+                      <a:ext cx="3556868" cy="1637118"/>
+                    </a:xfrm>
+                    <a:prstGeom prst="rect">
+                      <a:avLst/>
+                    </a:prstGeom>
+                  </pic:spPr>
+                </pic:pic>
+              </a:graphicData>
+            </a:graphic>
+          </wp:inline>
+        </w:drawing>
+      </w:r>
+    </w:p>
+    <w:p/>
+    <w:p>
+      <w:r>
+        <w:t xml:space="preserve">V souboru </w:t>
+      </w:r>
+      <w:proofErr w:type="spellStart"/>
+      <w:r>
+        <w:t>SpectrogramForm.cs</w:t>
+      </w:r>
+      <w:proofErr w:type="spellEnd"/>
+      <w:r>
+        <w:t xml:space="preserve"> se nachází implementace zobrazující výsledný spektrogram.</w:t>
+      </w:r>
+    </w:p>
+    <w:p>
+      <w:pPr>
+        <w:rPr>
+          <w:rFonts w:eastAsiaTheme="minorEastAsia"/>
+        </w:rPr>
+      </w:pPr>
+      <w:r>
+        <w:t xml:space="preserve">Výsledná frekvence na ose y je počítána pomocí vzorce: </w:t>
+      </w:r>
+      <m:oMath>
+        <m:r>
+          <w:rPr>
+            <w:rFonts w:ascii="Cambria Math" w:hAnsi="Cambria Math"/>
+          </w:rPr>
+          <m:t>f=k ∙</m:t>
+        </m:r>
+        <m:f>
+          <m:fPr>
+            <m:ctrlPr>
+              <w:rPr>
+                <w:rFonts w:ascii="Cambria Math" w:hAnsi="Cambria Math"/>
+                <w:i/>
+              </w:rPr>
+            </m:ctrlPr>
+          </m:fPr>
+          <m:num>
+            <m:r>
+              <w:rPr>
+                <w:rFonts w:ascii="Cambria Math" w:hAnsi="Cambria Math"/>
+              </w:rPr>
+              <m:t>Fs</m:t>
+            </m:r>
+          </m:num>
+          <m:den>
+            <m:r>
+              <w:rPr>
+                <w:rFonts w:ascii="Cambria Math" w:hAnsi="Cambria Math"/>
+              </w:rPr>
+              <m:t>N</m:t>
+            </m:r>
+          </m:den>
+        </m:f>
+        <m:r>
+          <w:rPr>
+            <w:rFonts w:ascii="Cambria Math" w:eastAsiaTheme="minorEastAsia" w:hAnsi="Cambria Math"/>
+          </w:rPr>
+          <m:t xml:space="preserve"> ⇒k=</m:t>
+        </m:r>
+        <m:f>
+          <m:fPr>
+            <m:type m:val="skw"/>
+            <m:ctrlPr>
+              <w:rPr>
+                <w:rFonts w:ascii="Cambria Math" w:eastAsiaTheme="minorEastAsia" w:hAnsi="Cambria Math"/>
+                <w:i/>
+              </w:rPr>
+            </m:ctrlPr>
+          </m:fPr>
+          <m:num>
+            <m:r>
+              <w:rPr>
+                <w:rFonts w:ascii="Cambria Math" w:eastAsiaTheme="minorEastAsia" w:hAnsi="Cambria Math"/>
+              </w:rPr>
+              <m:t>f</m:t>
+            </m:r>
+          </m:num>
+          <m:den>
+            <m:f>
+              <m:fPr>
+                <m:ctrlPr>
+                  <w:rPr>
+                    <w:rFonts w:ascii="Cambria Math" w:eastAsiaTheme="minorEastAsia" w:hAnsi="Cambria Math"/>
+                    <w:i/>
+                  </w:rPr>
+                </m:ctrlPr>
+              </m:fPr>
+              <m:num>
+                <m:r>
+                  <w:rPr>
+                    <w:rFonts w:ascii="Cambria Math" w:eastAsiaTheme="minorEastAsia" w:hAnsi="Cambria Math"/>
+                  </w:rPr>
+                  <m:t>Fs</m:t>
+                </m:r>
+              </m:num>
+              <m:den>
+                <m:r>
+                  <w:rPr>
+                    <w:rFonts w:ascii="Cambria Math" w:eastAsiaTheme="minorEastAsia" w:hAnsi="Cambria Math"/>
+                  </w:rPr>
+                  <m:t>N</m:t>
+                </m:r>
+              </m:den>
+            </m:f>
+          </m:den>
+        </m:f>
+      </m:oMath>
+      <w:r>
+        <w:rPr>
+          <w:rFonts w:eastAsiaTheme="minorEastAsia"/>
+        </w:rPr>
+        <w:t xml:space="preserve"> </w:t>
+      </w:r>
+    </w:p>
+    <w:p/>
+    <w:p>
+      <w:r>
+        <w:rPr>
+          <w:noProof/>
+        </w:rPr>
+        <w:drawing>
+          <wp:inline distT="0" distB="0" distL="0" distR="0" wp14:anchorId="7BB36648" wp14:editId="738B7B2F">
+            <wp:extent cx="6054335" cy="1665514"/>
+            <wp:effectExtent l="0" t="0" r="3810" b="0"/>
+            <wp:docPr id="6" name="Picture 6"/>
+            <wp:cNvGraphicFramePr>
+              <a:graphicFrameLocks xmlns:a="http://schemas.openxmlformats.org/drawingml/2006/main" noChangeAspect="1"/>
+            </wp:cNvGraphicFramePr>
+            <a:graphic xmlns:a="http://schemas.openxmlformats.org/drawingml/2006/main">
+              <a:graphicData uri="http://schemas.openxmlformats.org/drawingml/2006/picture">
+                <pic:pic xmlns:pic="http://schemas.openxmlformats.org/drawingml/2006/picture">
+                  <pic:nvPicPr>
+                    <pic:cNvPr id="1" name=""/>
+                    <pic:cNvPicPr/>
+                  </pic:nvPicPr>
+                  <pic:blipFill>
+                    <a:blip r:embed="rId30"/>
+                    <a:stretch>
+                      <a:fillRect/>
+                    </a:stretch>
+                  </pic:blipFill>
+                  <pic:spPr>
+                    <a:xfrm>
+                      <a:off x="0" y="0"/>
+                      <a:ext cx="6123614" cy="1684572"/>
                     </a:xfrm>
                     <a:prstGeom prst="rect">
                       <a:avLst/>
@@ -1999,13 +2166,7 @@
                         <w:rPr>
                           <w:rFonts w:ascii="Cambria Math" w:hAnsi="Cambria Math"/>
                         </w:rPr>
-                        <m:t>-j</m:t>
-                      </m:r>
-                      <m:r>
-                        <w:rPr>
-                          <w:rFonts w:ascii="Cambria Math" w:hAnsi="Cambria Math"/>
-                        </w:rPr>
-                        <m:t>ω</m:t>
+                        <m:t>-jω</m:t>
                       </m:r>
                     </m:sup>
                   </m:sSup>
@@ -2035,13 +2196,7 @@
                     <w:rPr>
                       <w:rFonts w:ascii="Cambria Math" w:hAnsi="Cambria Math"/>
                     </w:rPr>
-                    <m:t>i</m:t>
-                  </m:r>
-                  <m:r>
-                    <w:rPr>
-                      <w:rFonts w:ascii="Cambria Math" w:hAnsi="Cambria Math"/>
-                    </w:rPr>
-                    <m:t>=0</m:t>
+                    <m:t>i=0</m:t>
                   </m:r>
                 </m:sub>
                 <m:sup>
@@ -2057,19 +2212,7 @@
                     <w:rPr>
                       <w:rFonts w:ascii="Cambria Math" w:hAnsi="Cambria Math"/>
                     </w:rPr>
-                    <m:t>a[</m:t>
-                  </m:r>
-                  <m:r>
-                    <w:rPr>
-                      <w:rFonts w:ascii="Cambria Math" w:hAnsi="Cambria Math"/>
-                    </w:rPr>
-                    <m:t>i</m:t>
-                  </m:r>
-                  <m:r>
-                    <w:rPr>
-                      <w:rFonts w:ascii="Cambria Math" w:hAnsi="Cambria Math"/>
-                    </w:rPr>
-                    <m:t>]∙</m:t>
+                    <m:t>a[i]∙</m:t>
                   </m:r>
                   <m:sSup>
                     <m:sSupPr>
@@ -2101,16 +2244,170 @@
               </m:nary>
             </m:den>
           </m:f>
+          <m:r>
+            <w:rPr>
+              <w:rFonts w:ascii="Cambria Math" w:hAnsi="Cambria Math"/>
+            </w:rPr>
+            <m:t>⟹</m:t>
+          </m:r>
+          <m:f>
+            <m:fPr>
+              <m:ctrlPr>
+                <w:rPr>
+                  <w:rFonts w:ascii="Cambria Math" w:hAnsi="Cambria Math"/>
+                  <w:i/>
+                </w:rPr>
+              </m:ctrlPr>
+            </m:fPr>
+            <m:num>
+              <m:acc>
+                <m:accPr>
+                  <m:chr m:val="̅"/>
+                  <m:ctrlPr>
+                    <w:rPr>
+                      <w:rFonts w:ascii="Cambria Math" w:hAnsi="Cambria Math"/>
+                      <w:i/>
+                    </w:rPr>
+                  </m:ctrlPr>
+                </m:accPr>
+                <m:e>
+                  <m:r>
+                    <w:rPr>
+                      <w:rFonts w:ascii="Cambria Math" w:hAnsi="Cambria Math"/>
+                    </w:rPr>
+                    <m:t>|Y</m:t>
+                  </m:r>
+                  <m:d>
+                    <m:dPr>
+                      <m:ctrlPr>
+                        <w:rPr>
+                          <w:rFonts w:ascii="Cambria Math" w:hAnsi="Cambria Math"/>
+                          <w:i/>
+                        </w:rPr>
+                      </m:ctrlPr>
+                    </m:dPr>
+                    <m:e>
+                      <m:sSup>
+                        <m:sSupPr>
+                          <m:ctrlPr>
+                            <w:rPr>
+                              <w:rFonts w:ascii="Cambria Math" w:hAnsi="Cambria Math"/>
+                              <w:i/>
+                            </w:rPr>
+                          </m:ctrlPr>
+                        </m:sSupPr>
+                        <m:e>
+                          <m:r>
+                            <w:rPr>
+                              <w:rFonts w:ascii="Cambria Math" w:hAnsi="Cambria Math"/>
+                            </w:rPr>
+                            <m:t>e</m:t>
+                          </m:r>
+                        </m:e>
+                        <m:sup>
+                          <m:r>
+                            <w:rPr>
+                              <w:rFonts w:ascii="Cambria Math" w:hAnsi="Cambria Math"/>
+                            </w:rPr>
+                            <m:t>jω</m:t>
+                          </m:r>
+                        </m:sup>
+                      </m:sSup>
+                    </m:e>
+                  </m:d>
+                  <m:r>
+                    <w:rPr>
+                      <w:rFonts w:ascii="Cambria Math" w:hAnsi="Cambria Math"/>
+                    </w:rPr>
+                    <m:t>|</m:t>
+                  </m:r>
+                </m:e>
+              </m:acc>
+            </m:num>
+            <m:den>
+              <m:r>
+                <w:rPr>
+                  <w:rFonts w:ascii="Cambria Math" w:hAnsi="Cambria Math"/>
+                </w:rPr>
+                <m:t>1+</m:t>
+              </m:r>
+              <m:acc>
+                <m:accPr>
+                  <m:chr m:val="̅"/>
+                  <m:ctrlPr>
+                    <w:rPr>
+                      <w:rFonts w:ascii="Cambria Math" w:hAnsi="Cambria Math"/>
+                      <w:i/>
+                    </w:rPr>
+                  </m:ctrlPr>
+                </m:accPr>
+                <m:e>
+                  <m:r>
+                    <w:rPr>
+                      <w:rFonts w:ascii="Cambria Math" w:hAnsi="Cambria Math"/>
+                    </w:rPr>
+                    <m:t>|X</m:t>
+                  </m:r>
+                  <m:d>
+                    <m:dPr>
+                      <m:ctrlPr>
+                        <w:rPr>
+                          <w:rFonts w:ascii="Cambria Math" w:hAnsi="Cambria Math"/>
+                          <w:i/>
+                        </w:rPr>
+                      </m:ctrlPr>
+                    </m:dPr>
+                    <m:e>
+                      <m:sSup>
+                        <m:sSupPr>
+                          <m:ctrlPr>
+                            <w:rPr>
+                              <w:rFonts w:ascii="Cambria Math" w:hAnsi="Cambria Math"/>
+                              <w:i/>
+                            </w:rPr>
+                          </m:ctrlPr>
+                        </m:sSupPr>
+                        <m:e>
+                          <m:r>
+                            <w:rPr>
+                              <w:rFonts w:ascii="Cambria Math" w:hAnsi="Cambria Math"/>
+                            </w:rPr>
+                            <m:t>e</m:t>
+                          </m:r>
+                        </m:e>
+                        <m:sup>
+                          <m:r>
+                            <w:rPr>
+                              <w:rFonts w:ascii="Cambria Math" w:hAnsi="Cambria Math"/>
+                            </w:rPr>
+                            <m:t>jω</m:t>
+                          </m:r>
+                        </m:sup>
+                      </m:sSup>
+                    </m:e>
+                  </m:d>
+                  <m:r>
+                    <w:rPr>
+                      <w:rFonts w:ascii="Cambria Math" w:hAnsi="Cambria Math"/>
+                    </w:rPr>
+                    <m:t>|</m:t>
+                  </m:r>
+                </m:e>
+              </m:acc>
+            </m:den>
+          </m:f>
         </m:oMath>
       </m:oMathPara>
     </w:p>
-    <w:p/>
-    <w:p>
-      <w:r>
+    <w:p>
+      <w:r>
+        <w:rPr>
+          <w:noProof/>
+        </w:rPr>
         <w:drawing>
-          <wp:inline distT="0" distB="0" distL="0" distR="0" wp14:anchorId="354D961F" wp14:editId="3F22EA5E">
-            <wp:extent cx="5760000" cy="2492678"/>
-            <wp:effectExtent l="0" t="0" r="0" b="3175"/>
+          <wp:inline distT="0" distB="0" distL="0" distR="0" wp14:anchorId="354D961F" wp14:editId="287CE86E">
+            <wp:extent cx="5580000" cy="2414782"/>
+            <wp:effectExtent l="0" t="0" r="1905" b="5080"/>
             <wp:docPr id="32" name="Picture 32"/>
             <wp:cNvGraphicFramePr>
               <a:graphicFrameLocks xmlns:a="http://schemas.openxmlformats.org/drawingml/2006/main" noChangeAspect="1"/>
@@ -2123,14 +2420,14 @@
                     <pic:cNvPicPr/>
                   </pic:nvPicPr>
                   <pic:blipFill rotWithShape="1">
-                    <a:blip r:embed="rId29"/>
+                    <a:blip r:embed="rId31"/>
                     <a:srcRect l="2881" t="11132" r="1063"/>
                     <a:stretch/>
                   </pic:blipFill>
                   <pic:spPr bwMode="auto">
                     <a:xfrm>
                       <a:off x="0" y="0"/>
-                      <a:ext cx="5760000" cy="2492678"/>
+                      <a:ext cx="5580000" cy="2414782"/>
                     </a:xfrm>
                     <a:prstGeom prst="rect">
                       <a:avLst/>
@@ -2150,18 +2447,248 @@
           </wp:inline>
         </w:drawing>
       </w:r>
+      <w:r>
+        <w:t xml:space="preserve">Máme </w:t>
+      </w:r>
+      <w:r>
+        <w:t>N/2 (symetrie</w:t>
+      </w:r>
+      <w:r>
+        <w:t>) absolutních hodnot</w:t>
+      </w:r>
+      <w:r>
+        <w:t xml:space="preserve"> koeficientů DFT</w:t>
+      </w:r>
+      <w:r>
+        <w:t>, které zprůměrujeme a postupně dosadíme do vzorce frekvenční charakteristiky</w:t>
+      </w:r>
+      <w:r>
+        <w:t>.</w:t>
+      </w:r>
+    </w:p>
+    <w:p>
+      <w:pPr>
+        <w:pStyle w:val="Heading1"/>
+      </w:pPr>
+      <w:r>
+        <w:t>7. Impulsní odezva, IDFT</w:t>
+      </w:r>
+    </w:p>
+    <w:p>
+      <w:r>
+        <w:rPr>
+          <w:noProof/>
+        </w:rPr>
+        <w:drawing>
+          <wp:inline distT="0" distB="0" distL="0" distR="0" wp14:anchorId="2B409E2F" wp14:editId="40E98AEB">
+            <wp:extent cx="5580000" cy="2109248"/>
+            <wp:effectExtent l="0" t="0" r="1905" b="5715"/>
+            <wp:docPr id="10" name="Picture 10"/>
+            <wp:cNvGraphicFramePr>
+              <a:graphicFrameLocks xmlns:a="http://schemas.openxmlformats.org/drawingml/2006/main" noChangeAspect="1"/>
+            </wp:cNvGraphicFramePr>
+            <a:graphic xmlns:a="http://schemas.openxmlformats.org/drawingml/2006/main">
+              <a:graphicData uri="http://schemas.openxmlformats.org/drawingml/2006/picture">
+                <pic:pic xmlns:pic="http://schemas.openxmlformats.org/drawingml/2006/picture">
+                  <pic:nvPicPr>
+                    <pic:cNvPr id="1" name=""/>
+                    <pic:cNvPicPr/>
+                  </pic:nvPicPr>
+                  <pic:blipFill rotWithShape="1">
+                    <a:blip r:embed="rId32"/>
+                    <a:srcRect l="1662" t="11851" r="1369" b="3836"/>
+                    <a:stretch/>
+                  </pic:blipFill>
+                  <pic:spPr bwMode="auto">
+                    <a:xfrm>
+                      <a:off x="0" y="0"/>
+                      <a:ext cx="5580000" cy="2109248"/>
+                    </a:xfrm>
+                    <a:prstGeom prst="rect">
+                      <a:avLst/>
+                    </a:prstGeom>
+                    <a:ln>
+                      <a:noFill/>
+                    </a:ln>
+                    <a:extLst>
+                      <a:ext uri="{53640926-AAD7-44D8-BBD7-CCE9431645EC}">
+                        <a14:shadowObscured xmlns:a14="http://schemas.microsoft.com/office/drawing/2010/main"/>
+                      </a:ext>
+                    </a:extLst>
+                  </pic:spPr>
+                </pic:pic>
+              </a:graphicData>
+            </a:graphic>
+          </wp:inline>
+        </w:drawing>
+      </w:r>
+    </w:p>
+    <w:p>
+      <w:pPr>
+        <w:pStyle w:val="Heading2"/>
+      </w:pPr>
+      <w:r>
+        <w:t>Implementace inverzní DFT</w:t>
+      </w:r>
+    </w:p>
+    <w:p>
+      <w:r>
+        <w:t>IDFT je implementována nad koeficienty frekvenční charakteristiky.</w:t>
+      </w:r>
+    </w:p>
+    <w:p>
+      <w:r>
+        <w:rPr>
+          <w:noProof/>
+        </w:rPr>
+        <w:drawing>
+          <wp:inline distT="0" distB="0" distL="0" distR="0" wp14:anchorId="5312DFAA" wp14:editId="30AFABA3">
+            <wp:extent cx="4679398" cy="1975757"/>
+            <wp:effectExtent l="0" t="0" r="6985" b="5715"/>
+            <wp:docPr id="11" name="Picture 11"/>
+            <wp:cNvGraphicFramePr>
+              <a:graphicFrameLocks xmlns:a="http://schemas.openxmlformats.org/drawingml/2006/main" noChangeAspect="1"/>
+            </wp:cNvGraphicFramePr>
+            <a:graphic xmlns:a="http://schemas.openxmlformats.org/drawingml/2006/main">
+              <a:graphicData uri="http://schemas.openxmlformats.org/drawingml/2006/picture">
+                <pic:pic xmlns:pic="http://schemas.openxmlformats.org/drawingml/2006/picture">
+                  <pic:nvPicPr>
+                    <pic:cNvPr id="1" name=""/>
+                    <pic:cNvPicPr/>
+                  </pic:nvPicPr>
+                  <pic:blipFill>
+                    <a:blip r:embed="rId33"/>
+                    <a:stretch>
+                      <a:fillRect/>
+                    </a:stretch>
+                  </pic:blipFill>
+                  <pic:spPr>
+                    <a:xfrm>
+                      <a:off x="0" y="0"/>
+                      <a:ext cx="4732704" cy="1998264"/>
+                    </a:xfrm>
+                    <a:prstGeom prst="rect">
+                      <a:avLst/>
+                    </a:prstGeom>
+                  </pic:spPr>
+                </pic:pic>
+              </a:graphicData>
+            </a:graphic>
+          </wp:inline>
+        </w:drawing>
+      </w:r>
+    </w:p>
+    <w:p>
+      <w:pPr>
+        <w:pStyle w:val="Heading1"/>
+      </w:pPr>
+      <w:r>
+        <w:lastRenderedPageBreak/>
+        <w:t>8.</w:t>
+      </w:r>
+      <w:r>
+        <w:t xml:space="preserve"> </w:t>
+      </w:r>
+      <w:r>
+        <w:t>Grafy – věta s rouškou a bez roušky</w:t>
+      </w:r>
+    </w:p>
+    <w:p>
+      <w:r>
+        <w:drawing>
+          <wp:inline distT="0" distB="0" distL="0" distR="0" wp14:anchorId="23F7D731" wp14:editId="542976A2">
+            <wp:extent cx="5940000" cy="3435735"/>
+            <wp:effectExtent l="0" t="0" r="3810" b="0"/>
+            <wp:docPr id="9" name="Picture 9"/>
+            <wp:cNvGraphicFramePr>
+              <a:graphicFrameLocks xmlns:a="http://schemas.openxmlformats.org/drawingml/2006/main" noChangeAspect="1"/>
+            </wp:cNvGraphicFramePr>
+            <a:graphic xmlns:a="http://schemas.openxmlformats.org/drawingml/2006/main">
+              <a:graphicData uri="http://schemas.openxmlformats.org/drawingml/2006/picture">
+                <pic:pic xmlns:pic="http://schemas.openxmlformats.org/drawingml/2006/picture">
+                  <pic:nvPicPr>
+                    <pic:cNvPr id="1" name=""/>
+                    <pic:cNvPicPr/>
+                  </pic:nvPicPr>
+                  <pic:blipFill rotWithShape="1">
+                    <a:blip r:embed="rId34"/>
+                    <a:srcRect t="1738"/>
+                    <a:stretch/>
+                  </pic:blipFill>
+                  <pic:spPr bwMode="auto">
+                    <a:xfrm>
+                      <a:off x="0" y="0"/>
+                      <a:ext cx="5940000" cy="3435735"/>
+                    </a:xfrm>
+                    <a:prstGeom prst="rect">
+                      <a:avLst/>
+                    </a:prstGeom>
+                    <a:ln>
+                      <a:noFill/>
+                    </a:ln>
+                    <a:extLst>
+                      <a:ext uri="{53640926-AAD7-44D8-BBD7-CCE9431645EC}">
+                        <a14:shadowObscured xmlns:a14="http://schemas.microsoft.com/office/drawing/2010/main"/>
+                      </a:ext>
+                    </a:extLst>
+                  </pic:spPr>
+                </pic:pic>
+              </a:graphicData>
+            </a:graphic>
+          </wp:inline>
+        </w:drawing>
+      </w:r>
     </w:p>
     <w:p/>
     <w:p>
-      <w:r>
-        <w:t xml:space="preserve">Do vzorce frekvenční charakteristiky </w:t>
-      </w:r>
-      <w:r>
-        <w:t>je postupně dosazeno N/2 (symetrie) průměrných koeficientů DFT z i rámců.</w:t>
+      <w:pPr>
+        <w:pStyle w:val="Heading1"/>
+      </w:pPr>
+      <w:r>
+        <w:t>9. Závěr</w:t>
+      </w:r>
+    </w:p>
+    <w:p>
+      <w:r>
+        <w:t>Řešení za použití technologií jako jazyk C#, Windows Forms</w:t>
+      </w:r>
+      <w:r>
+        <w:t>,</w:t>
+      </w:r>
+      <w:r>
+        <w:t xml:space="preserve"> </w:t>
+      </w:r>
+      <w:proofErr w:type="spellStart"/>
+      <w:r>
+        <w:t>OxyPlot</w:t>
+      </w:r>
+      <w:proofErr w:type="spellEnd"/>
+      <w:r>
+        <w:t xml:space="preserve"> i .NET numerickou knihovnou</w:t>
+      </w:r>
+      <w:r>
+        <w:t xml:space="preserve"> bylo zajímavé, ale místy složité kvůli nestandardnímu postupu. </w:t>
+      </w:r>
+      <w:r>
+        <w:t>Volný výběr jazyka jsem ocenil a jsem rád, že jsem si mohl rozšířit znalosti při práci s oblíbeným jazykem a na tomto projektu.</w:t>
+      </w:r>
+    </w:p>
+    <w:p>
+      <w:r>
+        <w:t xml:space="preserve">U nahrávek jsem měl trochu problém s držením intonace, ale toto snad nebude mít vliv na výsledné hodnocení. Celkově se jinak práce na projektu dařila až </w:t>
+      </w:r>
+      <w:r>
+        <w:t>na pár problémů při řešení úkolů 6, 7 a 8</w:t>
+      </w:r>
+      <w:r>
+        <w:t xml:space="preserve"> před zkouškovým obdobím a doufám, že jsem zde alespoň nakročil správným směrem</w:t>
+      </w:r>
+      <w:r>
+        <w:t>.</w:t>
       </w:r>
     </w:p>
     <w:sectPr>
-      <w:headerReference w:type="default" r:id="rId30"/>
+      <w:headerReference w:type="default" r:id="rId35"/>
       <w:pgSz w:w="11906" w:h="16838"/>
       <w:pgMar w:top="1440" w:right="1440" w:bottom="1440" w:left="1440" w:header="708" w:footer="708" w:gutter="0"/>
       <w:cols w:space="708"/>

</xml_diff>

<commit_message>
Final review before sending
</commit_message>
<xml_diff>
--- a/xmilos02.docx
+++ b/xmilos02.docx
@@ -106,7 +106,19 @@
         <w:t xml:space="preserve">Zvoleným programovacím jazykem pro vytvoření tohoto projektu je C# 9. Byla vytvořena desktopová aplikace nad </w:t>
       </w:r>
       <w:r>
-        <w:t xml:space="preserve">frameworkem Windows Forms a platformou .NET 5. Použitými knihovnami jsou </w:t>
+        <w:t>frameworkem Windows Forms</w:t>
+      </w:r>
+      <w:r>
+        <w:t xml:space="preserve"> a</w:t>
+      </w:r>
+      <w:r>
+        <w:t xml:space="preserve"> platformou .NET 5.</w:t>
+      </w:r>
+      <w:r>
+        <w:t xml:space="preserve"> Použitým editorem je Microsoft Visual Studio 2019 (pro přeložení a spuštění projektu přes soubor ProjectISS.sln).</w:t>
+      </w:r>
+      <w:r>
+        <w:t xml:space="preserve"> Použitými knihovnami jsou </w:t>
       </w:r>
       <w:proofErr w:type="spellStart"/>
       <w:r>
@@ -2595,6 +2607,9 @@
     </w:p>
     <w:p>
       <w:r>
+        <w:rPr>
+          <w:noProof/>
+        </w:rPr>
         <w:drawing>
           <wp:inline distT="0" distB="0" distL="0" distR="0" wp14:anchorId="23F7D731" wp14:editId="542976A2">
             <wp:extent cx="5940000" cy="3435735"/>

</xml_diff>